<commit_message>
perbaikan tgl 17 mei 2016
</commit_message>
<xml_diff>
--- a/backend/modules/penarikan/views/surat-pemindahan/_surat_export.docx
+++ b/backend/modules/penarikan/views/surat-pemindahan/_surat_export.docx
@@ -167,7 +167,6 @@
               </w:rPr>
               <w:t>[</w:t>
             </w:r>
-            <w:proofErr w:type="spellStart"/>
             <w:r>
               <w:rPr>
                 <w:rFonts w:ascii="Arial" w:hAnsi="Arial" w:cs="Arial"/>
@@ -201,7 +200,6 @@
               </w:rPr>
               <w:t>kanwil</w:t>
             </w:r>
-            <w:proofErr w:type="spellEnd"/>
             <w:r>
               <w:rPr>
                 <w:rFonts w:ascii="Arial" w:hAnsi="Arial" w:cs="Arial"/>
@@ -240,7 +238,6 @@
               </w:rPr>
               <w:t>[</w:t>
             </w:r>
-            <w:proofErr w:type="spellStart"/>
             <w:r>
               <w:rPr>
                 <w:b w:val="0"/>
@@ -269,18 +266,7 @@
                 <w:sz w:val="24"/>
                 <w:szCs w:val="24"/>
               </w:rPr>
-              <w:t>kppbc</w:t>
-            </w:r>
-            <w:proofErr w:type="spellEnd"/>
-            <w:r>
-              <w:rPr>
-                <w:b w:val="0"/>
-                <w:i w:val="0"/>
-                <w:color w:val="FF0000"/>
-                <w:sz w:val="24"/>
-                <w:szCs w:val="24"/>
-              </w:rPr>
-              <w:t>]</w:t>
+              <w:t>kppbc]</w:t>
             </w:r>
           </w:p>
           <w:p>
@@ -486,7 +472,6 @@
         </w:rPr>
         <w:t>[</w:t>
       </w:r>
-      <w:proofErr w:type="spellStart"/>
       <w:r>
         <w:rPr>
           <w:rFonts w:ascii="Arial" w:hAnsi="Arial" w:cs="Arial"/>
@@ -514,7 +499,6 @@
         </w:rPr>
         <w:t>no_surat</w:t>
       </w:r>
-      <w:proofErr w:type="spellEnd"/>
       <w:r>
         <w:rPr>
           <w:rFonts w:ascii="Arial" w:hAnsi="Arial" w:cs="Arial"/>
@@ -527,6 +511,15 @@
       <w:r>
         <w:rPr>
           <w:rFonts w:ascii="Arial" w:hAnsi="Arial" w:cs="Arial"/>
+          <w:color w:val="FF0000"/>
+          <w:sz w:val="22"/>
+          <w:szCs w:val="22"/>
+        </w:rPr>
+        <w:t xml:space="preserve">  </w:t>
+      </w:r>
+      <w:r>
+        <w:rPr>
+          <w:rFonts w:ascii="Arial" w:hAnsi="Arial" w:cs="Arial"/>
           <w:sz w:val="22"/>
           <w:szCs w:val="22"/>
           <w:lang w:val="fi-FI"/>
@@ -558,16 +551,61 @@
           <w:szCs w:val="22"/>
           <w:lang w:val="fi-FI"/>
         </w:rPr>
-        <w:t>/201</w:t>
-      </w:r>
-      <w:r>
-        <w:rPr>
-          <w:rFonts w:ascii="Arial" w:hAnsi="Arial" w:cs="Arial"/>
-          <w:sz w:val="22"/>
-          <w:szCs w:val="22"/>
-          <w:lang w:val="fi-FI"/>
-        </w:rPr>
-        <w:t xml:space="preserve">6                                                                                       </w:t>
+        <w:t>/</w:t>
+      </w:r>
+      <w:r>
+        <w:rPr>
+          <w:rFonts w:ascii="Arial" w:hAnsi="Arial" w:cs="Arial"/>
+          <w:color w:val="FF0000"/>
+          <w:sz w:val="22"/>
+          <w:szCs w:val="22"/>
+        </w:rPr>
+        <w:t>[</w:t>
+      </w:r>
+      <w:r>
+        <w:rPr>
+          <w:rFonts w:ascii="Arial" w:hAnsi="Arial" w:cs="Arial"/>
+          <w:color w:val="FF0000"/>
+          <w:sz w:val="22"/>
+          <w:szCs w:val="22"/>
+        </w:rPr>
+        <w:t>onshow</w:t>
+      </w:r>
+      <w:r>
+        <w:rPr>
+          <w:rFonts w:ascii="Arial" w:hAnsi="Arial" w:cs="Arial"/>
+          <w:color w:val="FF0000"/>
+          <w:sz w:val="22"/>
+          <w:szCs w:val="22"/>
+        </w:rPr>
+        <w:t>.</w:t>
+      </w:r>
+      <w:r>
+        <w:rPr>
+          <w:rFonts w:ascii="Arial" w:hAnsi="Arial" w:cs="Arial"/>
+          <w:color w:val="FF0000"/>
+          <w:sz w:val="22"/>
+          <w:szCs w:val="22"/>
+        </w:rPr>
+        <w:t>tahun</w:t>
+      </w:r>
+      <w:r>
+        <w:rPr>
+          <w:rFonts w:ascii="Arial" w:hAnsi="Arial" w:cs="Arial"/>
+          <w:color w:val="FF0000"/>
+          <w:sz w:val="22"/>
+          <w:szCs w:val="22"/>
+        </w:rPr>
+        <w:t>]</w:t>
+      </w:r>
+      <w:r>
+        <w:rPr>
+          <w:rFonts w:ascii="Arial" w:hAnsi="Arial" w:cs="Arial"/>
+          <w:sz w:val="22"/>
+          <w:szCs w:val="22"/>
+          <w:lang w:val="fi-FI"/>
+        </w:rPr>
+        <w:t xml:space="preserve">                                                                                       </w:t>
       </w:r>
     </w:p>
     <w:p>
@@ -697,7 +735,6 @@
         </w:rPr>
         <w:t>[</w:t>
       </w:r>
-      <w:proofErr w:type="spellStart"/>
       <w:r>
         <w:rPr>
           <w:rFonts w:ascii="Arial" w:hAnsi="Arial" w:cs="Arial"/>
@@ -725,7 +762,6 @@
         </w:rPr>
         <w:t>jabatan</w:t>
       </w:r>
-      <w:proofErr w:type="spellEnd"/>
       <w:r>
         <w:rPr>
           <w:rFonts w:ascii="Arial" w:hAnsi="Arial" w:cs="Arial"/>
@@ -960,9 +996,98 @@
           <w:color w:val="FF0000"/>
           <w:sz w:val="22"/>
           <w:szCs w:val="22"/>
-          <w:lang w:val="fi-FI"/>
-        </w:rPr>
-        <w:t>2016</w:t>
+        </w:rPr>
+        <w:t>[</w:t>
+      </w:r>
+      <w:r>
+        <w:rPr>
+          <w:rFonts w:ascii="Arial" w:hAnsi="Arial" w:cs="Arial"/>
+          <w:color w:val="FF0000"/>
+          <w:sz w:val="22"/>
+          <w:szCs w:val="22"/>
+        </w:rPr>
+        <w:t>onshow</w:t>
+      </w:r>
+      <w:r>
+        <w:rPr>
+          <w:rFonts w:ascii="Arial" w:hAnsi="Arial" w:cs="Arial"/>
+          <w:color w:val="FF0000"/>
+          <w:sz w:val="22"/>
+          <w:szCs w:val="22"/>
+        </w:rPr>
+        <w:t>.</w:t>
+      </w:r>
+      <w:r>
+        <w:rPr>
+          <w:rFonts w:ascii="Arial" w:hAnsi="Arial" w:cs="Arial"/>
+          <w:color w:val="FF0000"/>
+          <w:sz w:val="22"/>
+          <w:szCs w:val="22"/>
+        </w:rPr>
+        <w:t>bulan</w:t>
+      </w:r>
+      <w:r>
+        <w:rPr>
+          <w:rFonts w:ascii="Arial" w:hAnsi="Arial" w:cs="Arial"/>
+          <w:color w:val="FF0000"/>
+          <w:sz w:val="22"/>
+          <w:szCs w:val="22"/>
+        </w:rPr>
+        <w:t>]</w:t>
+      </w:r>
+      <w:r>
+        <w:rPr>
+          <w:rFonts w:ascii="Arial" w:hAnsi="Arial" w:cs="Arial"/>
+          <w:color w:val="FF0000"/>
+          <w:sz w:val="22"/>
+          <w:szCs w:val="22"/>
+        </w:rPr>
+        <w:t xml:space="preserve"> </w:t>
+      </w:r>
+      <w:r>
+        <w:rPr>
+          <w:rFonts w:ascii="Arial" w:hAnsi="Arial" w:cs="Arial"/>
+          <w:color w:val="FF0000"/>
+          <w:sz w:val="22"/>
+          <w:szCs w:val="22"/>
+        </w:rPr>
+        <w:t>[</w:t>
+      </w:r>
+      <w:r>
+        <w:rPr>
+          <w:rFonts w:ascii="Arial" w:hAnsi="Arial" w:cs="Arial"/>
+          <w:color w:val="FF0000"/>
+          <w:sz w:val="22"/>
+          <w:szCs w:val="22"/>
+        </w:rPr>
+        <w:t>onshow</w:t>
+      </w:r>
+      <w:r>
+        <w:rPr>
+          <w:rFonts w:ascii="Arial" w:hAnsi="Arial" w:cs="Arial"/>
+          <w:color w:val="FF0000"/>
+          <w:sz w:val="22"/>
+          <w:szCs w:val="22"/>
+        </w:rPr>
+        <w:t>.</w:t>
+      </w:r>
+      <w:r>
+        <w:rPr>
+          <w:rFonts w:ascii="Arial" w:hAnsi="Arial" w:cs="Arial"/>
+          <w:color w:val="FF0000"/>
+          <w:sz w:val="22"/>
+          <w:szCs w:val="22"/>
+        </w:rPr>
+        <w:t>tahun</w:t>
+      </w:r>
+      <w:r>
+        <w:rPr>
+          <w:rFonts w:ascii="Arial" w:hAnsi="Arial" w:cs="Arial"/>
+          <w:color w:val="FF0000"/>
+          <w:sz w:val="22"/>
+          <w:szCs w:val="22"/>
+        </w:rPr>
+        <w:t>]</w:t>
       </w:r>
     </w:p>
     <w:p>
@@ -984,41 +1109,13 @@
           <w:szCs w:val="22"/>
         </w:rPr>
       </w:pPr>
-      <w:proofErr w:type="spellStart"/>
-      <w:r>
-        <w:rPr>
-          <w:rFonts w:ascii="Arial" w:hAnsi="Arial" w:cs="Arial"/>
-          <w:sz w:val="22"/>
-          <w:szCs w:val="22"/>
-        </w:rPr>
-        <w:t>Sehubungan</w:t>
-      </w:r>
-      <w:proofErr w:type="spellEnd"/>
-      <w:r>
-        <w:rPr>
-          <w:rFonts w:ascii="Arial" w:hAnsi="Arial" w:cs="Arial"/>
-          <w:sz w:val="22"/>
-          <w:szCs w:val="22"/>
-        </w:rPr>
-        <w:t xml:space="preserve"> </w:t>
-      </w:r>
-      <w:proofErr w:type="spellStart"/>
-      <w:r>
-        <w:rPr>
-          <w:rFonts w:ascii="Arial" w:hAnsi="Arial" w:cs="Arial"/>
-          <w:sz w:val="22"/>
-          <w:szCs w:val="22"/>
-        </w:rPr>
-        <w:t>dengan</w:t>
-      </w:r>
-      <w:proofErr w:type="spellEnd"/>
-      <w:r>
-        <w:rPr>
-          <w:rFonts w:ascii="Arial" w:hAnsi="Arial" w:cs="Arial"/>
-          <w:sz w:val="22"/>
-          <w:szCs w:val="22"/>
-        </w:rPr>
-        <w:t xml:space="preserve"> </w:t>
+      <w:r>
+        <w:rPr>
+          <w:rFonts w:ascii="Arial" w:hAnsi="Arial" w:cs="Arial"/>
+          <w:sz w:val="22"/>
+          <w:szCs w:val="22"/>
+        </w:rPr>
+        <w:t xml:space="preserve">Sehubungan dengan </w:t>
       </w:r>
       <w:r>
         <w:rPr>
@@ -1102,7 +1199,6 @@
         </w:rPr>
         <w:t>[</w:t>
       </w:r>
-      <w:proofErr w:type="spellStart"/>
       <w:r>
         <w:rPr>
           <w:rFonts w:ascii="Arial" w:hAnsi="Arial" w:cs="Arial"/>
@@ -1130,7 +1226,6 @@
         </w:rPr>
         <w:t>nd_daftar_sp</w:t>
       </w:r>
-      <w:proofErr w:type="spellEnd"/>
       <w:r>
         <w:rPr>
           <w:rFonts w:ascii="Arial" w:hAnsi="Arial" w:cs="Arial"/>
@@ -1180,340 +1275,14 @@
           <w:lang w:val="fi-FI"/>
         </w:rPr>
       </w:pPr>
-      <w:proofErr w:type="spellStart"/>
-      <w:r>
-        <w:rPr>
-          <w:rFonts w:ascii="Arial" w:hAnsi="Arial" w:cs="Arial"/>
-          <w:sz w:val="22"/>
-          <w:szCs w:val="22"/>
-        </w:rPr>
-        <w:t>Daftar</w:t>
-      </w:r>
-      <w:proofErr w:type="spellEnd"/>
-      <w:r>
-        <w:rPr>
-          <w:rFonts w:ascii="Arial" w:hAnsi="Arial" w:cs="Arial"/>
-          <w:sz w:val="22"/>
-          <w:szCs w:val="22"/>
-        </w:rPr>
-        <w:t xml:space="preserve"> BCF 1.5 </w:t>
-      </w:r>
-      <w:proofErr w:type="spellStart"/>
-      <w:r>
-        <w:rPr>
-          <w:rFonts w:ascii="Arial" w:hAnsi="Arial" w:cs="Arial"/>
-          <w:sz w:val="22"/>
-          <w:szCs w:val="22"/>
-        </w:rPr>
-        <w:t>dimaksud</w:t>
-      </w:r>
-      <w:proofErr w:type="spellEnd"/>
-      <w:r>
-        <w:rPr>
-          <w:rFonts w:ascii="Arial" w:hAnsi="Arial" w:cs="Arial"/>
-          <w:sz w:val="22"/>
-          <w:szCs w:val="22"/>
-        </w:rPr>
-        <w:t xml:space="preserve"> </w:t>
-      </w:r>
-      <w:proofErr w:type="spellStart"/>
-      <w:r>
-        <w:rPr>
-          <w:rFonts w:ascii="Arial" w:hAnsi="Arial" w:cs="Arial"/>
-          <w:sz w:val="22"/>
-          <w:szCs w:val="22"/>
-        </w:rPr>
-        <w:t>memuat</w:t>
-      </w:r>
-      <w:proofErr w:type="spellEnd"/>
-      <w:r>
-        <w:rPr>
-          <w:rFonts w:ascii="Arial" w:hAnsi="Arial" w:cs="Arial"/>
-          <w:sz w:val="22"/>
-          <w:szCs w:val="22"/>
-        </w:rPr>
-        <w:t xml:space="preserve"> </w:t>
-      </w:r>
-      <w:proofErr w:type="spellStart"/>
-      <w:r>
-        <w:rPr>
-          <w:rFonts w:ascii="Arial" w:hAnsi="Arial" w:cs="Arial"/>
-          <w:sz w:val="22"/>
-          <w:szCs w:val="22"/>
-        </w:rPr>
-        <w:t>daftar</w:t>
-      </w:r>
-      <w:proofErr w:type="spellEnd"/>
-      <w:r>
-        <w:rPr>
-          <w:rFonts w:ascii="Arial" w:hAnsi="Arial" w:cs="Arial"/>
-          <w:sz w:val="22"/>
-          <w:szCs w:val="22"/>
-        </w:rPr>
-        <w:t xml:space="preserve"> BTD yang </w:t>
-      </w:r>
-      <w:proofErr w:type="spellStart"/>
-      <w:r>
-        <w:rPr>
-          <w:rFonts w:ascii="Arial" w:hAnsi="Arial" w:cs="Arial"/>
-          <w:sz w:val="22"/>
-          <w:szCs w:val="22"/>
-        </w:rPr>
-        <w:t>telah</w:t>
-      </w:r>
-      <w:proofErr w:type="spellEnd"/>
-      <w:r>
-        <w:rPr>
-          <w:rFonts w:ascii="Arial" w:hAnsi="Arial" w:cs="Arial"/>
-          <w:sz w:val="22"/>
-          <w:szCs w:val="22"/>
-        </w:rPr>
-        <w:t xml:space="preserve"> </w:t>
-      </w:r>
-      <w:proofErr w:type="spellStart"/>
-      <w:r>
-        <w:rPr>
-          <w:rFonts w:ascii="Arial" w:hAnsi="Arial" w:cs="Arial"/>
-          <w:sz w:val="22"/>
-          <w:szCs w:val="22"/>
-        </w:rPr>
-        <w:t>lebih</w:t>
-      </w:r>
-      <w:proofErr w:type="spellEnd"/>
-      <w:r>
-        <w:rPr>
-          <w:rFonts w:ascii="Arial" w:hAnsi="Arial" w:cs="Arial"/>
-          <w:sz w:val="22"/>
-          <w:szCs w:val="22"/>
-        </w:rPr>
-        <w:t xml:space="preserve"> </w:t>
-      </w:r>
-      <w:proofErr w:type="spellStart"/>
-      <w:r>
-        <w:rPr>
-          <w:rFonts w:ascii="Arial" w:hAnsi="Arial" w:cs="Arial"/>
-          <w:sz w:val="22"/>
-          <w:szCs w:val="22"/>
-        </w:rPr>
-        <w:t>dari</w:t>
-      </w:r>
-      <w:proofErr w:type="spellEnd"/>
-      <w:r>
-        <w:rPr>
-          <w:rFonts w:ascii="Arial" w:hAnsi="Arial" w:cs="Arial"/>
-          <w:sz w:val="22"/>
-          <w:szCs w:val="22"/>
-        </w:rPr>
-        <w:t xml:space="preserve"> 30 </w:t>
-      </w:r>
-      <w:proofErr w:type="spellStart"/>
-      <w:r>
-        <w:rPr>
-          <w:rFonts w:ascii="Arial" w:hAnsi="Arial" w:cs="Arial"/>
-          <w:sz w:val="22"/>
-          <w:szCs w:val="22"/>
-        </w:rPr>
-        <w:t>hari</w:t>
-      </w:r>
-      <w:proofErr w:type="spellEnd"/>
-      <w:r>
-        <w:rPr>
-          <w:rFonts w:ascii="Arial" w:hAnsi="Arial" w:cs="Arial"/>
-          <w:sz w:val="22"/>
-          <w:szCs w:val="22"/>
-        </w:rPr>
-        <w:t xml:space="preserve"> </w:t>
-      </w:r>
-      <w:proofErr w:type="spellStart"/>
-      <w:r>
-        <w:rPr>
-          <w:rFonts w:ascii="Arial" w:hAnsi="Arial" w:cs="Arial"/>
-          <w:sz w:val="22"/>
-          <w:szCs w:val="22"/>
-        </w:rPr>
-        <w:t>berada</w:t>
-      </w:r>
-      <w:proofErr w:type="spellEnd"/>
-      <w:r>
-        <w:rPr>
-          <w:rFonts w:ascii="Arial" w:hAnsi="Arial" w:cs="Arial"/>
-          <w:sz w:val="22"/>
-          <w:szCs w:val="22"/>
-        </w:rPr>
-        <w:t xml:space="preserve"> di </w:t>
-      </w:r>
-      <w:proofErr w:type="spellStart"/>
-      <w:r>
-        <w:rPr>
-          <w:rFonts w:ascii="Arial" w:hAnsi="Arial" w:cs="Arial"/>
-          <w:sz w:val="22"/>
-          <w:szCs w:val="22"/>
-        </w:rPr>
-        <w:t>Tempat</w:t>
-      </w:r>
-      <w:proofErr w:type="spellEnd"/>
-      <w:r>
-        <w:rPr>
-          <w:rFonts w:ascii="Arial" w:hAnsi="Arial" w:cs="Arial"/>
-          <w:sz w:val="22"/>
-          <w:szCs w:val="22"/>
-        </w:rPr>
-        <w:t xml:space="preserve"> </w:t>
-      </w:r>
-      <w:proofErr w:type="spellStart"/>
-      <w:r>
-        <w:rPr>
-          <w:rFonts w:ascii="Arial" w:hAnsi="Arial" w:cs="Arial"/>
-          <w:sz w:val="22"/>
-          <w:szCs w:val="22"/>
-        </w:rPr>
-        <w:t>Penimbunan</w:t>
-      </w:r>
-      <w:proofErr w:type="spellEnd"/>
-      <w:r>
-        <w:rPr>
-          <w:rFonts w:ascii="Arial" w:hAnsi="Arial" w:cs="Arial"/>
-          <w:sz w:val="22"/>
-          <w:szCs w:val="22"/>
-        </w:rPr>
-        <w:t xml:space="preserve"> </w:t>
-      </w:r>
-      <w:proofErr w:type="spellStart"/>
-      <w:r>
-        <w:rPr>
-          <w:rFonts w:ascii="Arial" w:hAnsi="Arial" w:cs="Arial"/>
-          <w:sz w:val="22"/>
-          <w:szCs w:val="22"/>
-        </w:rPr>
-        <w:t>Sementara</w:t>
-      </w:r>
-      <w:proofErr w:type="spellEnd"/>
-      <w:r>
-        <w:rPr>
-          <w:rFonts w:ascii="Arial" w:hAnsi="Arial" w:cs="Arial"/>
-          <w:sz w:val="22"/>
-          <w:szCs w:val="22"/>
-        </w:rPr>
-        <w:t xml:space="preserve"> (TPS) di area </w:t>
-      </w:r>
-      <w:proofErr w:type="spellStart"/>
-      <w:r>
-        <w:rPr>
-          <w:rFonts w:ascii="Arial" w:hAnsi="Arial" w:cs="Arial"/>
-          <w:sz w:val="22"/>
-          <w:szCs w:val="22"/>
-        </w:rPr>
-        <w:t>pelabuhan</w:t>
-      </w:r>
-      <w:proofErr w:type="spellEnd"/>
-      <w:r>
-        <w:rPr>
-          <w:rFonts w:ascii="Arial" w:hAnsi="Arial" w:cs="Arial"/>
-          <w:sz w:val="22"/>
-          <w:szCs w:val="22"/>
-        </w:rPr>
-        <w:t>/</w:t>
-      </w:r>
-      <w:proofErr w:type="spellStart"/>
-      <w:r>
-        <w:rPr>
-          <w:rFonts w:ascii="Arial" w:hAnsi="Arial" w:cs="Arial"/>
-          <w:sz w:val="22"/>
-          <w:szCs w:val="22"/>
-        </w:rPr>
-        <w:t>Lini</w:t>
-      </w:r>
-      <w:proofErr w:type="spellEnd"/>
-      <w:r>
-        <w:rPr>
-          <w:rFonts w:ascii="Arial" w:hAnsi="Arial" w:cs="Arial"/>
-          <w:sz w:val="22"/>
-          <w:szCs w:val="22"/>
-        </w:rPr>
-        <w:t xml:space="preserve"> 1 </w:t>
-      </w:r>
-      <w:proofErr w:type="spellStart"/>
-      <w:r>
-        <w:rPr>
-          <w:rFonts w:ascii="Arial" w:hAnsi="Arial" w:cs="Arial"/>
-          <w:sz w:val="22"/>
-          <w:szCs w:val="22"/>
-        </w:rPr>
-        <w:t>dan</w:t>
-      </w:r>
-      <w:proofErr w:type="spellEnd"/>
-      <w:r>
-        <w:rPr>
-          <w:rFonts w:ascii="Arial" w:hAnsi="Arial" w:cs="Arial"/>
-          <w:sz w:val="22"/>
-          <w:szCs w:val="22"/>
-        </w:rPr>
-        <w:t xml:space="preserve"> </w:t>
-      </w:r>
-      <w:proofErr w:type="spellStart"/>
-      <w:r>
-        <w:rPr>
-          <w:rFonts w:ascii="Arial" w:hAnsi="Arial" w:cs="Arial"/>
-          <w:sz w:val="22"/>
-          <w:szCs w:val="22"/>
-        </w:rPr>
-        <w:t>belum</w:t>
-      </w:r>
-      <w:proofErr w:type="spellEnd"/>
-      <w:r>
-        <w:rPr>
-          <w:rFonts w:ascii="Arial" w:hAnsi="Arial" w:cs="Arial"/>
-          <w:sz w:val="22"/>
-          <w:szCs w:val="22"/>
-        </w:rPr>
-        <w:t xml:space="preserve"> </w:t>
-      </w:r>
-      <w:proofErr w:type="spellStart"/>
-      <w:r>
-        <w:rPr>
-          <w:rFonts w:ascii="Arial" w:hAnsi="Arial" w:cs="Arial"/>
-          <w:sz w:val="22"/>
-          <w:szCs w:val="22"/>
-        </w:rPr>
-        <w:t>diselesaikan</w:t>
-      </w:r>
-      <w:proofErr w:type="spellEnd"/>
-      <w:r>
-        <w:rPr>
-          <w:rFonts w:ascii="Arial" w:hAnsi="Arial" w:cs="Arial"/>
-          <w:sz w:val="22"/>
-          <w:szCs w:val="22"/>
-        </w:rPr>
-        <w:t xml:space="preserve"> </w:t>
-      </w:r>
-      <w:proofErr w:type="spellStart"/>
-      <w:r>
-        <w:rPr>
-          <w:rFonts w:ascii="Arial" w:hAnsi="Arial" w:cs="Arial"/>
-          <w:sz w:val="22"/>
-          <w:szCs w:val="22"/>
-        </w:rPr>
-        <w:t>kewajiban</w:t>
-      </w:r>
-      <w:proofErr w:type="spellEnd"/>
-      <w:r>
-        <w:rPr>
-          <w:rFonts w:ascii="Arial" w:hAnsi="Arial" w:cs="Arial"/>
-          <w:sz w:val="22"/>
-          <w:szCs w:val="22"/>
-        </w:rPr>
-        <w:t xml:space="preserve"> </w:t>
-      </w:r>
-      <w:proofErr w:type="spellStart"/>
-      <w:r>
-        <w:rPr>
-          <w:rFonts w:ascii="Arial" w:hAnsi="Arial" w:cs="Arial"/>
-          <w:sz w:val="22"/>
-          <w:szCs w:val="22"/>
-        </w:rPr>
-        <w:t>pabeannya</w:t>
-      </w:r>
-      <w:proofErr w:type="spellEnd"/>
+      <w:r>
+        <w:rPr>
+          <w:rFonts w:ascii="Arial" w:hAnsi="Arial" w:cs="Arial"/>
+          <w:sz w:val="22"/>
+          <w:szCs w:val="22"/>
+        </w:rPr>
+        <w:t>Daftar BCF 1.5 dimaksud memuat daftar BTD yang telah lebih dari 30 hari berada di Tempat Penimbunan Sementara (TPS) di area pelabuhan/Lini 1 dan belum diselesaikan kewajiban pabeannya</w:t>
+      </w:r>
       <w:r>
         <w:rPr>
           <w:rFonts w:ascii="Arial" w:hAnsi="Arial" w:cs="Arial"/>
@@ -1802,7 +1571,6 @@
         </w:rPr>
         <w:t>[</w:t>
       </w:r>
-      <w:proofErr w:type="spellStart"/>
       <w:r>
         <w:rPr>
           <w:rFonts w:ascii="Arial" w:hAnsi="Arial" w:cs="Arial"/>
@@ -1830,7 +1598,6 @@
         </w:rPr>
         <w:t>namapejabat</w:t>
       </w:r>
-      <w:proofErr w:type="spellEnd"/>
       <w:r>
         <w:rPr>
           <w:rFonts w:ascii="Arial" w:hAnsi="Arial" w:cs="Arial"/>
@@ -1895,7 +1662,6 @@
         </w:rPr>
         <w:t>[</w:t>
       </w:r>
-      <w:proofErr w:type="spellStart"/>
       <w:r>
         <w:rPr>
           <w:rFonts w:ascii="Arial" w:hAnsi="Arial" w:cs="Arial"/>
@@ -1923,7 +1689,6 @@
         </w:rPr>
         <w:t>nippejabat</w:t>
       </w:r>
-      <w:proofErr w:type="spellEnd"/>
       <w:r>
         <w:rPr>
           <w:rFonts w:ascii="Arial" w:hAnsi="Arial" w:cs="Arial"/>
@@ -2120,19 +1885,7 @@
                 <w:sz w:val="22"/>
                 <w:szCs w:val="22"/>
               </w:rPr>
-              <w:t>[</w:t>
-            </w:r>
-            <w:proofErr w:type="spellStart"/>
-            <w:r>
-              <w:rPr>
-                <w:rFonts w:ascii="Arial" w:hAnsi="Arial" w:cs="Arial"/>
-                <w:b w:val="0"/>
-                <w:i w:val="0"/>
-                <w:color w:val="FF0000"/>
-                <w:sz w:val="22"/>
-                <w:szCs w:val="22"/>
-              </w:rPr>
-              <w:t>onshow.</w:t>
+              <w:t>[onshow.</w:t>
             </w:r>
             <w:r>
               <w:rPr>
@@ -2145,7 +1898,6 @@
               </w:rPr>
               <w:t>kanwil</w:t>
             </w:r>
-            <w:proofErr w:type="spellEnd"/>
             <w:r>
               <w:rPr>
                 <w:rFonts w:ascii="Arial" w:hAnsi="Arial" w:cs="Arial"/>
@@ -2184,7 +1936,6 @@
               </w:rPr>
               <w:t>[</w:t>
             </w:r>
-            <w:proofErr w:type="spellStart"/>
             <w:r>
               <w:rPr>
                 <w:b w:val="0"/>
@@ -2203,18 +1954,7 @@
                 <w:sz w:val="24"/>
                 <w:szCs w:val="24"/>
               </w:rPr>
-              <w:t>kppbc</w:t>
-            </w:r>
-            <w:proofErr w:type="spellEnd"/>
-            <w:r>
-              <w:rPr>
-                <w:b w:val="0"/>
-                <w:i w:val="0"/>
-                <w:color w:val="FF0000"/>
-                <w:sz w:val="24"/>
-                <w:szCs w:val="24"/>
-              </w:rPr>
-              <w:t>]</w:t>
+              <w:t>kppbc]</w:t>
             </w:r>
           </w:p>
           <w:p>
@@ -2318,17 +2058,6 @@
     </w:tbl>
     <w:p>
       <w:pPr>
-        <w:jc w:val="center"/>
-        <w:rPr>
-          <w:rFonts w:ascii="Arial" w:hAnsi="Arial" w:cs="Arial"/>
-          <w:sz w:val="22"/>
-          <w:szCs w:val="22"/>
-          <w:lang w:val="fi-FI"/>
-        </w:rPr>
-      </w:pPr>
-    </w:p>
-    <w:p>
-      <w:pPr>
         <w:tabs>
           <w:tab w:val="left" w:pos="1134"/>
           <w:tab w:val="left" w:pos="1418"/>
@@ -2352,23 +2081,13 @@
           <w:szCs w:val="21"/>
         </w:rPr>
       </w:pPr>
-      <w:proofErr w:type="spellStart"/>
-      <w:r>
-        <w:rPr>
-          <w:rFonts w:ascii="Arial" w:hAnsi="Arial" w:cs="Arial"/>
-          <w:sz w:val="21"/>
-          <w:szCs w:val="21"/>
-        </w:rPr>
-        <w:t>Nomor</w:t>
-      </w:r>
-      <w:proofErr w:type="spellEnd"/>
-      <w:r>
-        <w:rPr>
-          <w:rFonts w:ascii="Arial" w:hAnsi="Arial" w:cs="Arial"/>
-          <w:sz w:val="21"/>
-          <w:szCs w:val="21"/>
-        </w:rPr>
-        <w:t xml:space="preserve"> </w:t>
+      <w:r>
+        <w:rPr>
+          <w:rFonts w:ascii="Arial" w:hAnsi="Arial" w:cs="Arial"/>
+          <w:sz w:val="21"/>
+          <w:szCs w:val="21"/>
+        </w:rPr>
+        <w:t xml:space="preserve">Nomor </w:t>
       </w:r>
       <w:r>
         <w:rPr>
@@ -2386,7 +2105,54 @@
           <w:szCs w:val="21"/>
         </w:rPr>
         <w:tab/>
-        <w:t>S-             /WBC.10/KPP.MP.01/2016</w:t>
+        <w:t>S-             /WBC.10/KPP.MP.01/</w:t>
+      </w:r>
+      <w:bookmarkStart w:id="0" w:name="_GoBack"/>
+      <w:bookmarkEnd w:id="0"/>
+      <w:r>
+        <w:rPr>
+          <w:rFonts w:ascii="Arial" w:hAnsi="Arial" w:cs="Arial"/>
+          <w:color w:val="FF0000"/>
+          <w:sz w:val="22"/>
+          <w:szCs w:val="22"/>
+        </w:rPr>
+        <w:t>[</w:t>
+      </w:r>
+      <w:r>
+        <w:rPr>
+          <w:rFonts w:ascii="Arial" w:hAnsi="Arial" w:cs="Arial"/>
+          <w:color w:val="FF0000"/>
+          <w:sz w:val="22"/>
+          <w:szCs w:val="22"/>
+        </w:rPr>
+        <w:t>onshow</w:t>
+      </w:r>
+      <w:r>
+        <w:rPr>
+          <w:rFonts w:ascii="Arial" w:hAnsi="Arial" w:cs="Arial"/>
+          <w:color w:val="FF0000"/>
+          <w:sz w:val="22"/>
+          <w:szCs w:val="22"/>
+        </w:rPr>
+        <w:t>.</w:t>
+      </w:r>
+      <w:r>
+        <w:rPr>
+          <w:rFonts w:ascii="Arial" w:hAnsi="Arial" w:cs="Arial"/>
+          <w:color w:val="FF0000"/>
+          <w:sz w:val="22"/>
+          <w:szCs w:val="22"/>
+        </w:rPr>
+        <w:t>tahun</w:t>
+      </w:r>
+      <w:r>
+        <w:rPr>
+          <w:rFonts w:ascii="Arial" w:hAnsi="Arial" w:cs="Arial"/>
+          <w:color w:val="FF0000"/>
+          <w:sz w:val="22"/>
+          <w:szCs w:val="22"/>
+        </w:rPr>
+        <w:t>]</w:t>
       </w:r>
       <w:r>
         <w:rPr>
@@ -2411,7 +2177,6 @@
           <w:szCs w:val="21"/>
         </w:rPr>
         <w:tab/>
-        <w:t xml:space="preserve">                            </w:t>
       </w:r>
       <w:r>
         <w:rPr>
@@ -2420,15 +2185,121 @@
           <w:szCs w:val="21"/>
         </w:rPr>
         <w:tab/>
-        <w:t xml:space="preserve">        </w:t>
-      </w:r>
-      <w:r>
-        <w:rPr>
-          <w:rFonts w:ascii="Arial" w:hAnsi="Arial" w:cs="Arial"/>
-          <w:sz w:val="21"/>
-          <w:szCs w:val="21"/>
-        </w:rPr>
-        <w:t xml:space="preserve">April 2016              </w:t>
+      </w:r>
+      <w:r>
+        <w:rPr>
+          <w:rFonts w:ascii="Arial" w:hAnsi="Arial" w:cs="Arial"/>
+          <w:sz w:val="21"/>
+          <w:szCs w:val="21"/>
+        </w:rPr>
+        <w:tab/>
+      </w:r>
+      <w:r>
+        <w:rPr>
+          <w:rFonts w:ascii="Arial" w:hAnsi="Arial" w:cs="Arial"/>
+          <w:sz w:val="21"/>
+          <w:szCs w:val="21"/>
+        </w:rPr>
+        <w:t xml:space="preserve"> </w:t>
+      </w:r>
+      <w:r>
+        <w:rPr>
+          <w:rFonts w:ascii="Arial" w:hAnsi="Arial" w:cs="Arial"/>
+          <w:color w:val="FF0000"/>
+          <w:sz w:val="22"/>
+          <w:szCs w:val="22"/>
+        </w:rPr>
+        <w:t>[</w:t>
+      </w:r>
+      <w:r>
+        <w:rPr>
+          <w:rFonts w:ascii="Arial" w:hAnsi="Arial" w:cs="Arial"/>
+          <w:color w:val="FF0000"/>
+          <w:sz w:val="22"/>
+          <w:szCs w:val="22"/>
+        </w:rPr>
+        <w:t>onshow</w:t>
+      </w:r>
+      <w:r>
+        <w:rPr>
+          <w:rFonts w:ascii="Arial" w:hAnsi="Arial" w:cs="Arial"/>
+          <w:color w:val="FF0000"/>
+          <w:sz w:val="22"/>
+          <w:szCs w:val="22"/>
+        </w:rPr>
+        <w:t>.</w:t>
+      </w:r>
+      <w:r>
+        <w:rPr>
+          <w:rFonts w:ascii="Arial" w:hAnsi="Arial" w:cs="Arial"/>
+          <w:color w:val="FF0000"/>
+          <w:sz w:val="22"/>
+          <w:szCs w:val="22"/>
+        </w:rPr>
+        <w:t>bulan</w:t>
+      </w:r>
+      <w:r>
+        <w:rPr>
+          <w:rFonts w:ascii="Arial" w:hAnsi="Arial" w:cs="Arial"/>
+          <w:color w:val="FF0000"/>
+          <w:sz w:val="22"/>
+          <w:szCs w:val="22"/>
+        </w:rPr>
+        <w:t>]</w:t>
+      </w:r>
+      <w:r>
+        <w:rPr>
+          <w:rFonts w:ascii="Arial" w:hAnsi="Arial" w:cs="Arial"/>
+          <w:color w:val="FF0000"/>
+          <w:sz w:val="22"/>
+          <w:szCs w:val="22"/>
+        </w:rPr>
+        <w:t xml:space="preserve"> </w:t>
+      </w:r>
+      <w:r>
+        <w:rPr>
+          <w:rFonts w:ascii="Arial" w:hAnsi="Arial" w:cs="Arial"/>
+          <w:color w:val="FF0000"/>
+          <w:sz w:val="22"/>
+          <w:szCs w:val="22"/>
+        </w:rPr>
+        <w:t>[</w:t>
+      </w:r>
+      <w:r>
+        <w:rPr>
+          <w:rFonts w:ascii="Arial" w:hAnsi="Arial" w:cs="Arial"/>
+          <w:color w:val="FF0000"/>
+          <w:sz w:val="22"/>
+          <w:szCs w:val="22"/>
+        </w:rPr>
+        <w:t>onshow</w:t>
+      </w:r>
+      <w:r>
+        <w:rPr>
+          <w:rFonts w:ascii="Arial" w:hAnsi="Arial" w:cs="Arial"/>
+          <w:color w:val="FF0000"/>
+          <w:sz w:val="22"/>
+          <w:szCs w:val="22"/>
+        </w:rPr>
+        <w:t>.</w:t>
+      </w:r>
+      <w:r>
+        <w:rPr>
+          <w:rFonts w:ascii="Arial" w:hAnsi="Arial" w:cs="Arial"/>
+          <w:color w:val="FF0000"/>
+          <w:sz w:val="22"/>
+          <w:szCs w:val="22"/>
+        </w:rPr>
+        <w:t>tahun</w:t>
+      </w:r>
+      <w:r>
+        <w:rPr>
+          <w:rFonts w:ascii="Arial" w:hAnsi="Arial" w:cs="Arial"/>
+          <w:color w:val="FF0000"/>
+          <w:sz w:val="22"/>
+          <w:szCs w:val="22"/>
+        </w:rPr>
+        <w:t>]</w:t>
       </w:r>
     </w:p>
     <w:p>
@@ -2443,7 +2314,6 @@
           <w:szCs w:val="21"/>
         </w:rPr>
       </w:pPr>
-      <w:proofErr w:type="spellStart"/>
       <w:r>
         <w:rPr>
           <w:rFonts w:ascii="Arial" w:hAnsi="Arial" w:cs="Arial"/>
@@ -2452,7 +2322,6 @@
         </w:rPr>
         <w:t>Sifat</w:t>
       </w:r>
-      <w:proofErr w:type="spellEnd"/>
       <w:r>
         <w:rPr>
           <w:rFonts w:ascii="Arial" w:hAnsi="Arial" w:cs="Arial"/>
@@ -2469,24 +2338,7 @@
           <w:szCs w:val="21"/>
         </w:rPr>
         <w:tab/>
-      </w:r>
-      <w:proofErr w:type="spellStart"/>
-      <w:r>
-        <w:rPr>
-          <w:rFonts w:ascii="Arial" w:hAnsi="Arial" w:cs="Arial"/>
-          <w:sz w:val="21"/>
-          <w:szCs w:val="21"/>
-        </w:rPr>
-        <w:t>Segera</w:t>
-      </w:r>
-      <w:proofErr w:type="spellEnd"/>
-      <w:r>
-        <w:rPr>
-          <w:rFonts w:ascii="Arial" w:hAnsi="Arial" w:cs="Arial"/>
-          <w:sz w:val="21"/>
-          <w:szCs w:val="21"/>
-        </w:rPr>
-        <w:t xml:space="preserve"> </w:t>
+        <w:t xml:space="preserve">Segera </w:t>
       </w:r>
     </w:p>
     <w:p>
@@ -2501,7 +2353,6 @@
           <w:szCs w:val="21"/>
         </w:rPr>
       </w:pPr>
-      <w:proofErr w:type="spellStart"/>
       <w:r>
         <w:rPr>
           <w:rFonts w:ascii="Arial" w:hAnsi="Arial" w:cs="Arial"/>
@@ -2510,7 +2361,6 @@
         </w:rPr>
         <w:t>Lampiran</w:t>
       </w:r>
-      <w:proofErr w:type="spellEnd"/>
       <w:r>
         <w:rPr>
           <w:rFonts w:ascii="Arial" w:hAnsi="Arial" w:cs="Arial"/>
@@ -2527,42 +2377,7 @@
           <w:szCs w:val="21"/>
         </w:rPr>
         <w:tab/>
-      </w:r>
-      <w:proofErr w:type="spellStart"/>
-      <w:r>
-        <w:rPr>
-          <w:rFonts w:ascii="Arial" w:hAnsi="Arial" w:cs="Arial"/>
-          <w:sz w:val="21"/>
-          <w:szCs w:val="21"/>
-        </w:rPr>
-        <w:t>Satu</w:t>
-      </w:r>
-      <w:proofErr w:type="spellEnd"/>
-      <w:r>
-        <w:rPr>
-          <w:rFonts w:ascii="Arial" w:hAnsi="Arial" w:cs="Arial"/>
-          <w:sz w:val="21"/>
-          <w:szCs w:val="21"/>
-        </w:rPr>
-        <w:t xml:space="preserve"> </w:t>
-      </w:r>
-      <w:proofErr w:type="spellStart"/>
-      <w:r>
-        <w:rPr>
-          <w:rFonts w:ascii="Arial" w:hAnsi="Arial" w:cs="Arial"/>
-          <w:sz w:val="21"/>
-          <w:szCs w:val="21"/>
-        </w:rPr>
-        <w:t>berkas</w:t>
-      </w:r>
-      <w:proofErr w:type="spellEnd"/>
-      <w:r>
-        <w:rPr>
-          <w:rFonts w:ascii="Arial" w:hAnsi="Arial" w:cs="Arial"/>
-          <w:sz w:val="21"/>
-          <w:szCs w:val="21"/>
-        </w:rPr>
-        <w:t xml:space="preserve"> </w:t>
+        <w:t xml:space="preserve">Satu berkas </w:t>
       </w:r>
     </w:p>
     <w:p>
@@ -2601,96 +2416,7 @@
           <w:szCs w:val="21"/>
         </w:rPr>
         <w:tab/>
-      </w:r>
-      <w:proofErr w:type="spellStart"/>
-      <w:r>
-        <w:rPr>
-          <w:rFonts w:ascii="Arial" w:hAnsi="Arial" w:cs="Arial"/>
-          <w:sz w:val="21"/>
-          <w:szCs w:val="21"/>
-        </w:rPr>
-        <w:t>Pemindahan</w:t>
-      </w:r>
-      <w:proofErr w:type="spellEnd"/>
-      <w:r>
-        <w:rPr>
-          <w:rFonts w:ascii="Arial" w:hAnsi="Arial" w:cs="Arial"/>
-          <w:sz w:val="21"/>
-          <w:szCs w:val="21"/>
-        </w:rPr>
-        <w:t xml:space="preserve"> </w:t>
-      </w:r>
-      <w:proofErr w:type="spellStart"/>
-      <w:r>
-        <w:rPr>
-          <w:rFonts w:ascii="Arial" w:hAnsi="Arial" w:cs="Arial"/>
-          <w:sz w:val="21"/>
-          <w:szCs w:val="21"/>
-        </w:rPr>
-        <w:t>Barang</w:t>
-      </w:r>
-      <w:proofErr w:type="spellEnd"/>
-      <w:r>
-        <w:rPr>
-          <w:rFonts w:ascii="Arial" w:hAnsi="Arial" w:cs="Arial"/>
-          <w:sz w:val="21"/>
-          <w:szCs w:val="21"/>
-        </w:rPr>
-        <w:t xml:space="preserve"> yang </w:t>
-      </w:r>
-      <w:proofErr w:type="spellStart"/>
-      <w:r>
-        <w:rPr>
-          <w:rFonts w:ascii="Arial" w:hAnsi="Arial" w:cs="Arial"/>
-          <w:sz w:val="21"/>
-          <w:szCs w:val="21"/>
-        </w:rPr>
-        <w:t>Dinyatakan</w:t>
-      </w:r>
-      <w:proofErr w:type="spellEnd"/>
-      <w:r>
-        <w:rPr>
-          <w:rFonts w:ascii="Arial" w:hAnsi="Arial" w:cs="Arial"/>
-          <w:sz w:val="21"/>
-          <w:szCs w:val="21"/>
-        </w:rPr>
-        <w:t xml:space="preserve"> </w:t>
-      </w:r>
-      <w:proofErr w:type="spellStart"/>
-      <w:r>
-        <w:rPr>
-          <w:rFonts w:ascii="Arial" w:hAnsi="Arial" w:cs="Arial"/>
-          <w:sz w:val="21"/>
-          <w:szCs w:val="21"/>
-        </w:rPr>
-        <w:t>Tidak</w:t>
-      </w:r>
-      <w:proofErr w:type="spellEnd"/>
-      <w:r>
-        <w:rPr>
-          <w:rFonts w:ascii="Arial" w:hAnsi="Arial" w:cs="Arial"/>
-          <w:sz w:val="21"/>
-          <w:szCs w:val="21"/>
-        </w:rPr>
-        <w:t xml:space="preserve"> </w:t>
-      </w:r>
-      <w:proofErr w:type="spellStart"/>
-      <w:r>
-        <w:rPr>
-          <w:rFonts w:ascii="Arial" w:hAnsi="Arial" w:cs="Arial"/>
-          <w:sz w:val="21"/>
-          <w:szCs w:val="21"/>
-        </w:rPr>
-        <w:t>Dikuasai</w:t>
-      </w:r>
-      <w:proofErr w:type="spellEnd"/>
-      <w:r>
-        <w:rPr>
-          <w:rFonts w:ascii="Arial" w:hAnsi="Arial" w:cs="Arial"/>
-          <w:sz w:val="21"/>
-          <w:szCs w:val="21"/>
-        </w:rPr>
-        <w:t xml:space="preserve"> </w:t>
+        <w:t xml:space="preserve">Pemindahan Barang yang Dinyatakan Tidak Dikuasai </w:t>
       </w:r>
     </w:p>
     <w:p>
@@ -2721,17 +2447,8 @@
           <w:szCs w:val="21"/>
         </w:rPr>
         <w:tab/>
-      </w:r>
-      <w:proofErr w:type="spellStart"/>
-      <w:r>
-        <w:rPr>
-          <w:rFonts w:ascii="Arial" w:hAnsi="Arial" w:cs="Arial"/>
-          <w:sz w:val="21"/>
-          <w:szCs w:val="21"/>
-        </w:rPr>
-        <w:t>Ke</w:t>
-      </w:r>
-      <w:proofErr w:type="spellEnd"/>
+        <w:t>Ke Tempat Penimbunan Pabean (TPP)</w:t>
+      </w:r>
       <w:r>
         <w:rPr>
           <w:rFonts w:ascii="Arial" w:hAnsi="Arial" w:cs="Arial"/>
@@ -2740,160 +2457,58 @@
         </w:rPr>
         <w:t xml:space="preserve"> </w:t>
       </w:r>
-      <w:proofErr w:type="spellStart"/>
-      <w:r>
-        <w:rPr>
-          <w:rFonts w:ascii="Arial" w:hAnsi="Arial" w:cs="Arial"/>
-          <w:sz w:val="21"/>
-          <w:szCs w:val="21"/>
-        </w:rPr>
-        <w:t>Tempat</w:t>
-      </w:r>
-      <w:proofErr w:type="spellEnd"/>
-      <w:r>
-        <w:rPr>
-          <w:rFonts w:ascii="Arial" w:hAnsi="Arial" w:cs="Arial"/>
+      <w:r>
+        <w:rPr>
+          <w:rFonts w:ascii="Arial" w:hAnsi="Arial" w:cs="Arial"/>
+          <w:color w:val="FF0000"/>
+          <w:sz w:val="21"/>
+          <w:szCs w:val="21"/>
+        </w:rPr>
+        <w:t>[onshow.namatpp]</w:t>
+      </w:r>
+      <w:r>
+        <w:rPr>
+          <w:rFonts w:ascii="Arial" w:hAnsi="Arial" w:cs="Arial"/>
+          <w:color w:val="FF0000"/>
           <w:sz w:val="21"/>
           <w:szCs w:val="21"/>
         </w:rPr>
         <w:t xml:space="preserve"> </w:t>
       </w:r>
-      <w:proofErr w:type="spellStart"/>
-      <w:r>
-        <w:rPr>
-          <w:rFonts w:ascii="Arial" w:hAnsi="Arial" w:cs="Arial"/>
-          <w:sz w:val="21"/>
-          <w:szCs w:val="21"/>
-        </w:rPr>
-        <w:t>Penimbunan</w:t>
-      </w:r>
-      <w:proofErr w:type="spellEnd"/>
-      <w:r>
-        <w:rPr>
-          <w:rFonts w:ascii="Arial" w:hAnsi="Arial" w:cs="Arial"/>
-          <w:sz w:val="21"/>
-          <w:szCs w:val="21"/>
-        </w:rPr>
-        <w:t xml:space="preserve"> </w:t>
-      </w:r>
-      <w:proofErr w:type="spellStart"/>
-      <w:r>
-        <w:rPr>
-          <w:rFonts w:ascii="Arial" w:hAnsi="Arial" w:cs="Arial"/>
-          <w:sz w:val="21"/>
-          <w:szCs w:val="21"/>
-        </w:rPr>
-        <w:t>Pabean</w:t>
-      </w:r>
-      <w:proofErr w:type="spellEnd"/>
-      <w:r>
-        <w:rPr>
-          <w:rFonts w:ascii="Arial" w:hAnsi="Arial" w:cs="Arial"/>
-          <w:sz w:val="21"/>
-          <w:szCs w:val="21"/>
-        </w:rPr>
-        <w:t xml:space="preserve"> (TPP)</w:t>
-      </w:r>
-      <w:r>
-        <w:rPr>
-          <w:rFonts w:ascii="Arial" w:hAnsi="Arial" w:cs="Arial"/>
-          <w:sz w:val="21"/>
-          <w:szCs w:val="21"/>
-        </w:rPr>
-        <w:t xml:space="preserve"> </w:t>
-      </w:r>
-      <w:r>
-        <w:rPr>
-          <w:rFonts w:ascii="Arial" w:hAnsi="Arial" w:cs="Arial"/>
-          <w:color w:val="FF0000"/>
-          <w:sz w:val="21"/>
-          <w:szCs w:val="21"/>
-        </w:rPr>
-        <w:t>[</w:t>
-      </w:r>
-      <w:proofErr w:type="spellStart"/>
-      <w:r>
-        <w:rPr>
-          <w:rFonts w:ascii="Arial" w:hAnsi="Arial" w:cs="Arial"/>
-          <w:color w:val="FF0000"/>
-          <w:sz w:val="21"/>
-          <w:szCs w:val="21"/>
-        </w:rPr>
-        <w:t>onshow.namatpp</w:t>
-      </w:r>
-      <w:proofErr w:type="spellEnd"/>
-      <w:r>
-        <w:rPr>
-          <w:rFonts w:ascii="Arial" w:hAnsi="Arial" w:cs="Arial"/>
-          <w:color w:val="FF0000"/>
-          <w:sz w:val="21"/>
-          <w:szCs w:val="21"/>
-        </w:rPr>
-        <w:t>]</w:t>
-      </w:r>
-      <w:r>
-        <w:rPr>
-          <w:rFonts w:ascii="Arial" w:hAnsi="Arial" w:cs="Arial"/>
-          <w:color w:val="FF0000"/>
-          <w:sz w:val="21"/>
-          <w:szCs w:val="21"/>
-        </w:rPr>
-        <w:t xml:space="preserve"> </w:t>
-      </w:r>
-    </w:p>
-    <w:p>
-      <w:pPr>
-        <w:rPr>
-          <w:rFonts w:ascii="Arial" w:hAnsi="Arial" w:cs="Arial"/>
-          <w:sz w:val="21"/>
-          <w:szCs w:val="21"/>
-        </w:rPr>
-      </w:pPr>
-    </w:p>
-    <w:p>
-      <w:pPr>
-        <w:rPr>
-          <w:rFonts w:ascii="Arial" w:hAnsi="Arial" w:cs="Arial"/>
-          <w:sz w:val="21"/>
-          <w:szCs w:val="21"/>
-        </w:rPr>
-      </w:pPr>
-    </w:p>
-    <w:p>
-      <w:pPr>
-        <w:rPr>
-          <w:rFonts w:ascii="Arial" w:hAnsi="Arial" w:cs="Arial"/>
-          <w:sz w:val="22"/>
-          <w:szCs w:val="22"/>
-        </w:rPr>
-      </w:pPr>
-      <w:proofErr w:type="spellStart"/>
-      <w:proofErr w:type="gramStart"/>
-      <w:r>
-        <w:rPr>
-          <w:rFonts w:ascii="Arial" w:hAnsi="Arial" w:cs="Arial"/>
-          <w:sz w:val="22"/>
-          <w:szCs w:val="22"/>
-        </w:rPr>
-        <w:t>Yth</w:t>
-      </w:r>
-      <w:proofErr w:type="spellEnd"/>
-      <w:r>
-        <w:rPr>
-          <w:rFonts w:ascii="Arial" w:hAnsi="Arial" w:cs="Arial"/>
-          <w:sz w:val="22"/>
-          <w:szCs w:val="22"/>
-        </w:rPr>
-        <w:t>.</w:t>
-      </w:r>
-      <w:proofErr w:type="gramEnd"/>
-      <w:r>
-        <w:rPr>
-          <w:rFonts w:ascii="Arial" w:hAnsi="Arial" w:cs="Arial"/>
-          <w:sz w:val="22"/>
-          <w:szCs w:val="22"/>
-        </w:rPr>
-        <w:t xml:space="preserve"> </w:t>
+    </w:p>
+    <w:p>
+      <w:pPr>
+        <w:rPr>
+          <w:rFonts w:ascii="Arial" w:hAnsi="Arial" w:cs="Arial"/>
+          <w:sz w:val="21"/>
+          <w:szCs w:val="21"/>
+        </w:rPr>
+      </w:pPr>
+    </w:p>
+    <w:p>
+      <w:pPr>
+        <w:rPr>
+          <w:rFonts w:ascii="Arial" w:hAnsi="Arial" w:cs="Arial"/>
+          <w:sz w:val="21"/>
+          <w:szCs w:val="21"/>
+        </w:rPr>
+      </w:pPr>
+    </w:p>
+    <w:p>
+      <w:pPr>
+        <w:rPr>
+          <w:rFonts w:ascii="Arial" w:hAnsi="Arial" w:cs="Arial"/>
+          <w:sz w:val="22"/>
+          <w:szCs w:val="22"/>
+        </w:rPr>
+      </w:pPr>
+      <w:r>
+        <w:rPr>
+          <w:rFonts w:ascii="Arial" w:hAnsi="Arial" w:cs="Arial"/>
+          <w:sz w:val="22"/>
+          <w:szCs w:val="22"/>
+        </w:rPr>
+        <w:t xml:space="preserve">Yth. </w:t>
       </w:r>
     </w:p>
     <w:p>
@@ -2909,70 +2524,14 @@
           <w:szCs w:val="21"/>
         </w:rPr>
       </w:pPr>
-      <w:proofErr w:type="spellStart"/>
-      <w:r>
-        <w:rPr>
-          <w:rFonts w:ascii="Arial" w:hAnsi="Arial" w:cs="Arial"/>
-          <w:sz w:val="21"/>
-          <w:szCs w:val="21"/>
-        </w:rPr>
-        <w:t>Pimpinan</w:t>
-      </w:r>
-      <w:proofErr w:type="spellEnd"/>
-      <w:r>
-        <w:rPr>
-          <w:rFonts w:ascii="Arial" w:hAnsi="Arial" w:cs="Arial"/>
-          <w:sz w:val="21"/>
-          <w:szCs w:val="21"/>
-        </w:rPr>
-        <w:t xml:space="preserve"> </w:t>
-      </w:r>
-      <w:proofErr w:type="spellStart"/>
-      <w:r>
-        <w:rPr>
-          <w:rFonts w:ascii="Arial" w:hAnsi="Arial" w:cs="Arial"/>
-          <w:sz w:val="21"/>
-          <w:szCs w:val="21"/>
-        </w:rPr>
-        <w:t>Tempat</w:t>
-      </w:r>
-      <w:proofErr w:type="spellEnd"/>
-      <w:r>
-        <w:rPr>
-          <w:rFonts w:ascii="Arial" w:hAnsi="Arial" w:cs="Arial"/>
-          <w:sz w:val="21"/>
-          <w:szCs w:val="21"/>
-        </w:rPr>
-        <w:t xml:space="preserve"> </w:t>
-      </w:r>
-      <w:proofErr w:type="spellStart"/>
-      <w:r>
-        <w:rPr>
-          <w:rFonts w:ascii="Arial" w:hAnsi="Arial" w:cs="Arial"/>
-          <w:sz w:val="21"/>
-          <w:szCs w:val="21"/>
-        </w:rPr>
-        <w:t>Penimbunan</w:t>
-      </w:r>
-      <w:proofErr w:type="spellEnd"/>
-      <w:r>
-        <w:rPr>
-          <w:rFonts w:ascii="Arial" w:hAnsi="Arial" w:cs="Arial"/>
-          <w:sz w:val="21"/>
-          <w:szCs w:val="21"/>
-        </w:rPr>
-        <w:t xml:space="preserve"> </w:t>
-      </w:r>
-      <w:proofErr w:type="spellStart"/>
-      <w:r>
-        <w:rPr>
-          <w:rFonts w:ascii="Arial" w:hAnsi="Arial" w:cs="Arial"/>
-          <w:sz w:val="21"/>
-          <w:szCs w:val="21"/>
-        </w:rPr>
-        <w:t>Pabean</w:t>
-      </w:r>
-      <w:proofErr w:type="spellEnd"/>
+      <w:r>
+        <w:rPr>
+          <w:rFonts w:ascii="Arial" w:hAnsi="Arial" w:cs="Arial"/>
+          <w:sz w:val="21"/>
+          <w:szCs w:val="21"/>
+        </w:rPr>
+        <w:t>Pimpinan Tempat Penimbunan Pabean</w:t>
+      </w:r>
     </w:p>
     <w:p>
       <w:pPr>
@@ -2990,17 +2549,7 @@
           <w:sz w:val="21"/>
           <w:szCs w:val="21"/>
         </w:rPr>
-        <w:t>[</w:t>
-      </w:r>
-      <w:proofErr w:type="spellStart"/>
-      <w:r>
-        <w:rPr>
-          <w:rFonts w:ascii="Arial" w:hAnsi="Arial" w:cs="Arial"/>
-          <w:color w:val="FF0000"/>
-          <w:sz w:val="21"/>
-          <w:szCs w:val="21"/>
-        </w:rPr>
-        <w:t>onshow.</w:t>
+        <w:t>[onshow.</w:t>
       </w:r>
       <w:r>
         <w:rPr>
@@ -3011,7 +2560,6 @@
         </w:rPr>
         <w:t>namatpp</w:t>
       </w:r>
-      <w:proofErr w:type="spellEnd"/>
       <w:r>
         <w:rPr>
           <w:rFonts w:ascii="Arial" w:hAnsi="Arial" w:cs="Arial"/>
@@ -3038,27 +2586,7 @@
           <w:sz w:val="21"/>
           <w:szCs w:val="21"/>
         </w:rPr>
-        <w:t>[</w:t>
-      </w:r>
-      <w:proofErr w:type="spellStart"/>
-      <w:r>
-        <w:rPr>
-          <w:rFonts w:ascii="Arial" w:hAnsi="Arial" w:cs="Arial"/>
-          <w:color w:val="FF0000"/>
-          <w:sz w:val="21"/>
-          <w:szCs w:val="21"/>
-        </w:rPr>
-        <w:t>onshow.alamattpp</w:t>
-      </w:r>
-      <w:proofErr w:type="spellEnd"/>
-      <w:r>
-        <w:rPr>
-          <w:rFonts w:ascii="Arial" w:hAnsi="Arial" w:cs="Arial"/>
-          <w:color w:val="FF0000"/>
-          <w:sz w:val="21"/>
-          <w:szCs w:val="21"/>
-        </w:rPr>
-        <w:t>]</w:t>
+        <w:t>[onshow.alamattpp]</w:t>
       </w:r>
     </w:p>
     <w:p>
@@ -3075,70 +2603,14 @@
           <w:szCs w:val="21"/>
         </w:rPr>
       </w:pPr>
-      <w:proofErr w:type="spellStart"/>
-      <w:r>
-        <w:rPr>
-          <w:rFonts w:ascii="Arial" w:hAnsi="Arial" w:cs="Arial"/>
-          <w:sz w:val="21"/>
-          <w:szCs w:val="21"/>
-        </w:rPr>
-        <w:t>Pimpinan</w:t>
-      </w:r>
-      <w:proofErr w:type="spellEnd"/>
-      <w:r>
-        <w:rPr>
-          <w:rFonts w:ascii="Arial" w:hAnsi="Arial" w:cs="Arial"/>
-          <w:sz w:val="21"/>
-          <w:szCs w:val="21"/>
-        </w:rPr>
-        <w:t xml:space="preserve"> </w:t>
-      </w:r>
-      <w:proofErr w:type="spellStart"/>
-      <w:r>
-        <w:rPr>
-          <w:rFonts w:ascii="Arial" w:hAnsi="Arial" w:cs="Arial"/>
-          <w:sz w:val="21"/>
-          <w:szCs w:val="21"/>
-        </w:rPr>
-        <w:t>Tempat</w:t>
-      </w:r>
-      <w:proofErr w:type="spellEnd"/>
-      <w:r>
-        <w:rPr>
-          <w:rFonts w:ascii="Arial" w:hAnsi="Arial" w:cs="Arial"/>
-          <w:sz w:val="21"/>
-          <w:szCs w:val="21"/>
-        </w:rPr>
-        <w:t xml:space="preserve"> </w:t>
-      </w:r>
-      <w:proofErr w:type="spellStart"/>
-      <w:r>
-        <w:rPr>
-          <w:rFonts w:ascii="Arial" w:hAnsi="Arial" w:cs="Arial"/>
-          <w:sz w:val="21"/>
-          <w:szCs w:val="21"/>
-        </w:rPr>
-        <w:t>Penimbunan</w:t>
-      </w:r>
-      <w:proofErr w:type="spellEnd"/>
-      <w:r>
-        <w:rPr>
-          <w:rFonts w:ascii="Arial" w:hAnsi="Arial" w:cs="Arial"/>
-          <w:sz w:val="21"/>
-          <w:szCs w:val="21"/>
-        </w:rPr>
-        <w:t xml:space="preserve"> </w:t>
-      </w:r>
-      <w:proofErr w:type="spellStart"/>
-      <w:r>
-        <w:rPr>
-          <w:rFonts w:ascii="Arial" w:hAnsi="Arial" w:cs="Arial"/>
-          <w:sz w:val="21"/>
-          <w:szCs w:val="21"/>
-        </w:rPr>
-        <w:t>Sementara</w:t>
-      </w:r>
-      <w:proofErr w:type="spellEnd"/>
+      <w:r>
+        <w:rPr>
+          <w:rFonts w:ascii="Arial" w:hAnsi="Arial" w:cs="Arial"/>
+          <w:sz w:val="21"/>
+          <w:szCs w:val="21"/>
+        </w:rPr>
+        <w:t>Pimpinan Tempat Penimbunan Sementara</w:t>
+      </w:r>
     </w:p>
     <w:p>
       <w:pPr>
@@ -3156,17 +2628,7 @@
           <w:sz w:val="21"/>
           <w:szCs w:val="21"/>
         </w:rPr>
-        <w:t>[</w:t>
-      </w:r>
-      <w:proofErr w:type="spellStart"/>
-      <w:r>
-        <w:rPr>
-          <w:rFonts w:ascii="Arial" w:hAnsi="Arial" w:cs="Arial"/>
-          <w:color w:val="FF0000"/>
-          <w:sz w:val="21"/>
-          <w:szCs w:val="21"/>
-        </w:rPr>
-        <w:t>onshow.</w:t>
+        <w:t>[onshow.</w:t>
       </w:r>
       <w:r>
         <w:rPr>
@@ -3177,7 +2639,6 @@
         </w:rPr>
         <w:t>namatps</w:t>
       </w:r>
-      <w:proofErr w:type="spellEnd"/>
       <w:r>
         <w:rPr>
           <w:rFonts w:ascii="Arial" w:hAnsi="Arial" w:cs="Arial"/>
@@ -3204,17 +2665,7 @@
           <w:sz w:val="21"/>
           <w:szCs w:val="21"/>
         </w:rPr>
-        <w:t>[</w:t>
-      </w:r>
-      <w:proofErr w:type="spellStart"/>
-      <w:r>
-        <w:rPr>
-          <w:rFonts w:ascii="Arial" w:hAnsi="Arial" w:cs="Arial"/>
-          <w:color w:val="FF0000"/>
-          <w:sz w:val="21"/>
-          <w:szCs w:val="21"/>
-        </w:rPr>
-        <w:t>onshow.</w:t>
+        <w:t>[onshow.</w:t>
       </w:r>
       <w:r>
         <w:rPr>
@@ -3225,7 +2676,6 @@
         </w:rPr>
         <w:t>alamattps</w:t>
       </w:r>
-      <w:proofErr w:type="spellEnd"/>
       <w:r>
         <w:rPr>
           <w:rFonts w:ascii="Arial" w:hAnsi="Arial" w:cs="Arial"/>
@@ -3269,16 +2719,14 @@
           <w:szCs w:val="21"/>
         </w:rPr>
       </w:pPr>
-      <w:proofErr w:type="spellStart"/>
-      <w:r>
-        <w:rPr>
-          <w:rFonts w:ascii="Arial" w:hAnsi="Arial" w:cs="Arial"/>
-          <w:sz w:val="21"/>
-          <w:szCs w:val="21"/>
-        </w:rPr>
-        <w:t>Sehubungan</w:t>
-      </w:r>
-      <w:proofErr w:type="spellEnd"/>
+      <w:r>
+        <w:rPr>
+          <w:rFonts w:ascii="Arial" w:hAnsi="Arial" w:cs="Arial"/>
+          <w:sz w:val="21"/>
+          <w:szCs w:val="21"/>
+        </w:rPr>
+        <w:t>Sehubungan dengan BCF 1.5 nomor</w:t>
+      </w:r>
       <w:r>
         <w:rPr>
           <w:rFonts w:ascii="Arial" w:hAnsi="Arial" w:cs="Arial"/>
@@ -3287,42 +2735,6 @@
         </w:rPr>
         <w:t xml:space="preserve"> </w:t>
       </w:r>
-      <w:proofErr w:type="spellStart"/>
-      <w:r>
-        <w:rPr>
-          <w:rFonts w:ascii="Arial" w:hAnsi="Arial" w:cs="Arial"/>
-          <w:sz w:val="21"/>
-          <w:szCs w:val="21"/>
-        </w:rPr>
-        <w:t>dengan</w:t>
-      </w:r>
-      <w:proofErr w:type="spellEnd"/>
-      <w:r>
-        <w:rPr>
-          <w:rFonts w:ascii="Arial" w:hAnsi="Arial" w:cs="Arial"/>
-          <w:sz w:val="21"/>
-          <w:szCs w:val="21"/>
-        </w:rPr>
-        <w:t xml:space="preserve"> BCF 1.5 </w:t>
-      </w:r>
-      <w:proofErr w:type="spellStart"/>
-      <w:r>
-        <w:rPr>
-          <w:rFonts w:ascii="Arial" w:hAnsi="Arial" w:cs="Arial"/>
-          <w:sz w:val="21"/>
-          <w:szCs w:val="21"/>
-        </w:rPr>
-        <w:t>nomor</w:t>
-      </w:r>
-      <w:proofErr w:type="spellEnd"/>
-      <w:r>
-        <w:rPr>
-          <w:rFonts w:ascii="Arial" w:hAnsi="Arial" w:cs="Arial"/>
-          <w:sz w:val="21"/>
-          <w:szCs w:val="21"/>
-        </w:rPr>
-        <w:t xml:space="preserve"> </w:t>
-      </w:r>
       <w:r>
         <w:rPr>
           <w:rFonts w:ascii="Arial" w:hAnsi="Arial" w:cs="Arial"/>
@@ -3374,100 +2786,8 @@
           <w:sz w:val="21"/>
           <w:szCs w:val="21"/>
         </w:rPr>
-        <w:t xml:space="preserve">, </w:t>
-      </w:r>
-      <w:proofErr w:type="spellStart"/>
-      <w:r>
-        <w:rPr>
-          <w:rFonts w:ascii="Arial" w:hAnsi="Arial" w:cs="Arial"/>
-          <w:sz w:val="21"/>
-          <w:szCs w:val="21"/>
-        </w:rPr>
-        <w:t>dengan</w:t>
-      </w:r>
-      <w:proofErr w:type="spellEnd"/>
-      <w:r>
-        <w:rPr>
-          <w:rFonts w:ascii="Arial" w:hAnsi="Arial" w:cs="Arial"/>
-          <w:sz w:val="21"/>
-          <w:szCs w:val="21"/>
-        </w:rPr>
-        <w:t xml:space="preserve"> </w:t>
-      </w:r>
-      <w:proofErr w:type="spellStart"/>
-      <w:r>
-        <w:rPr>
-          <w:rFonts w:ascii="Arial" w:hAnsi="Arial" w:cs="Arial"/>
-          <w:sz w:val="21"/>
-          <w:szCs w:val="21"/>
-        </w:rPr>
-        <w:t>ini</w:t>
-      </w:r>
-      <w:proofErr w:type="spellEnd"/>
-      <w:r>
-        <w:rPr>
-          <w:rFonts w:ascii="Arial" w:hAnsi="Arial" w:cs="Arial"/>
-          <w:sz w:val="21"/>
-          <w:szCs w:val="21"/>
-        </w:rPr>
-        <w:t xml:space="preserve"> </w:t>
-      </w:r>
-      <w:proofErr w:type="spellStart"/>
-      <w:r>
-        <w:rPr>
-          <w:rFonts w:ascii="Arial" w:hAnsi="Arial" w:cs="Arial"/>
-          <w:sz w:val="21"/>
-          <w:szCs w:val="21"/>
-        </w:rPr>
-        <w:t>disampaikan</w:t>
-      </w:r>
-      <w:proofErr w:type="spellEnd"/>
-      <w:r>
-        <w:rPr>
-          <w:rFonts w:ascii="Arial" w:hAnsi="Arial" w:cs="Arial"/>
-          <w:sz w:val="21"/>
-          <w:szCs w:val="21"/>
-        </w:rPr>
-        <w:t xml:space="preserve"> </w:t>
-      </w:r>
-      <w:proofErr w:type="spellStart"/>
-      <w:r>
-        <w:rPr>
-          <w:rFonts w:ascii="Arial" w:hAnsi="Arial" w:cs="Arial"/>
-          <w:sz w:val="21"/>
-          <w:szCs w:val="21"/>
-        </w:rPr>
-        <w:t>sebagai</w:t>
-      </w:r>
-      <w:proofErr w:type="spellEnd"/>
-      <w:r>
-        <w:rPr>
-          <w:rFonts w:ascii="Arial" w:hAnsi="Arial" w:cs="Arial"/>
-          <w:sz w:val="21"/>
-          <w:szCs w:val="21"/>
-        </w:rPr>
-        <w:t xml:space="preserve"> </w:t>
-      </w:r>
-      <w:proofErr w:type="spellStart"/>
-      <w:proofErr w:type="gramStart"/>
-      <w:r>
-        <w:rPr>
-          <w:rFonts w:ascii="Arial" w:hAnsi="Arial" w:cs="Arial"/>
-          <w:sz w:val="21"/>
-          <w:szCs w:val="21"/>
-        </w:rPr>
-        <w:t>berikut</w:t>
-      </w:r>
-      <w:proofErr w:type="spellEnd"/>
-      <w:r>
-        <w:rPr>
-          <w:rFonts w:ascii="Arial" w:hAnsi="Arial" w:cs="Arial"/>
-          <w:sz w:val="21"/>
-          <w:szCs w:val="21"/>
-        </w:rPr>
-        <w:t xml:space="preserve"> :</w:t>
-      </w:r>
-      <w:proofErr w:type="gramEnd"/>
+        <w:t>, dengan ini disampaikan sebagai berikut :</w:t>
+      </w:r>
     </w:p>
     <w:p>
       <w:pPr>
@@ -3487,455 +2807,13 @@
           <w:szCs w:val="21"/>
         </w:rPr>
       </w:pPr>
-      <w:proofErr w:type="spellStart"/>
-      <w:r>
-        <w:rPr>
-          <w:rFonts w:ascii="Arial" w:hAnsi="Arial" w:cs="Arial"/>
-          <w:sz w:val="21"/>
-          <w:szCs w:val="21"/>
-        </w:rPr>
-        <w:t>Bahwa</w:t>
-      </w:r>
-      <w:proofErr w:type="spellEnd"/>
-      <w:r>
-        <w:rPr>
-          <w:rFonts w:ascii="Arial" w:hAnsi="Arial" w:cs="Arial"/>
-          <w:sz w:val="21"/>
-          <w:szCs w:val="21"/>
-        </w:rPr>
-        <w:t xml:space="preserve"> </w:t>
-      </w:r>
-      <w:proofErr w:type="spellStart"/>
-      <w:r>
-        <w:rPr>
-          <w:rFonts w:ascii="Arial" w:hAnsi="Arial" w:cs="Arial"/>
-          <w:sz w:val="21"/>
-          <w:szCs w:val="21"/>
-        </w:rPr>
-        <w:t>saat</w:t>
-      </w:r>
-      <w:proofErr w:type="spellEnd"/>
-      <w:r>
-        <w:rPr>
-          <w:rFonts w:ascii="Arial" w:hAnsi="Arial" w:cs="Arial"/>
-          <w:sz w:val="21"/>
-          <w:szCs w:val="21"/>
-        </w:rPr>
-        <w:t xml:space="preserve"> </w:t>
-      </w:r>
-      <w:proofErr w:type="spellStart"/>
-      <w:r>
-        <w:rPr>
-          <w:rFonts w:ascii="Arial" w:hAnsi="Arial" w:cs="Arial"/>
-          <w:sz w:val="21"/>
-          <w:szCs w:val="21"/>
-        </w:rPr>
-        <w:t>ini</w:t>
-      </w:r>
-      <w:proofErr w:type="spellEnd"/>
-      <w:r>
-        <w:rPr>
-          <w:rFonts w:ascii="Arial" w:hAnsi="Arial" w:cs="Arial"/>
-          <w:sz w:val="21"/>
-          <w:szCs w:val="21"/>
-        </w:rPr>
-        <w:t xml:space="preserve"> </w:t>
-      </w:r>
-      <w:proofErr w:type="spellStart"/>
-      <w:r>
-        <w:rPr>
-          <w:rFonts w:ascii="Arial" w:hAnsi="Arial" w:cs="Arial"/>
-          <w:sz w:val="21"/>
-          <w:szCs w:val="21"/>
-        </w:rPr>
-        <w:t>terdapat</w:t>
-      </w:r>
-      <w:proofErr w:type="spellEnd"/>
-      <w:r>
-        <w:rPr>
-          <w:rFonts w:ascii="Arial" w:hAnsi="Arial" w:cs="Arial"/>
-          <w:sz w:val="21"/>
-          <w:szCs w:val="21"/>
-        </w:rPr>
-        <w:t xml:space="preserve"> </w:t>
-      </w:r>
-      <w:proofErr w:type="spellStart"/>
-      <w:r>
-        <w:rPr>
-          <w:rFonts w:ascii="Arial" w:hAnsi="Arial" w:cs="Arial"/>
-          <w:sz w:val="21"/>
-          <w:szCs w:val="21"/>
-        </w:rPr>
-        <w:t>Barang</w:t>
-      </w:r>
-      <w:proofErr w:type="spellEnd"/>
-      <w:r>
-        <w:rPr>
-          <w:rFonts w:ascii="Arial" w:hAnsi="Arial" w:cs="Arial"/>
-          <w:sz w:val="21"/>
-          <w:szCs w:val="21"/>
-        </w:rPr>
-        <w:t xml:space="preserve"> Yang </w:t>
-      </w:r>
-      <w:proofErr w:type="spellStart"/>
-      <w:r>
-        <w:rPr>
-          <w:rFonts w:ascii="Arial" w:hAnsi="Arial" w:cs="Arial"/>
-          <w:sz w:val="21"/>
-          <w:szCs w:val="21"/>
-        </w:rPr>
-        <w:t>Dinyatakan</w:t>
-      </w:r>
-      <w:proofErr w:type="spellEnd"/>
-      <w:r>
-        <w:rPr>
-          <w:rFonts w:ascii="Arial" w:hAnsi="Arial" w:cs="Arial"/>
-          <w:sz w:val="21"/>
-          <w:szCs w:val="21"/>
-        </w:rPr>
-        <w:t xml:space="preserve"> </w:t>
-      </w:r>
-      <w:proofErr w:type="spellStart"/>
-      <w:r>
-        <w:rPr>
-          <w:rFonts w:ascii="Arial" w:hAnsi="Arial" w:cs="Arial"/>
-          <w:sz w:val="21"/>
-          <w:szCs w:val="21"/>
-        </w:rPr>
-        <w:t>Tidak</w:t>
-      </w:r>
-      <w:proofErr w:type="spellEnd"/>
-      <w:r>
-        <w:rPr>
-          <w:rFonts w:ascii="Arial" w:hAnsi="Arial" w:cs="Arial"/>
-          <w:sz w:val="21"/>
-          <w:szCs w:val="21"/>
-        </w:rPr>
-        <w:t xml:space="preserve"> </w:t>
-      </w:r>
-      <w:proofErr w:type="spellStart"/>
-      <w:r>
-        <w:rPr>
-          <w:rFonts w:ascii="Arial" w:hAnsi="Arial" w:cs="Arial"/>
-          <w:sz w:val="21"/>
-          <w:szCs w:val="21"/>
-        </w:rPr>
-        <w:t>Dikuasai</w:t>
-      </w:r>
-      <w:proofErr w:type="spellEnd"/>
-      <w:r>
-        <w:rPr>
-          <w:rFonts w:ascii="Arial" w:hAnsi="Arial" w:cs="Arial"/>
-          <w:sz w:val="21"/>
-          <w:szCs w:val="21"/>
-        </w:rPr>
-        <w:t xml:space="preserve"> (</w:t>
-      </w:r>
-      <w:proofErr w:type="spellStart"/>
-      <w:r>
-        <w:rPr>
-          <w:rFonts w:ascii="Arial" w:hAnsi="Arial" w:cs="Arial"/>
-          <w:sz w:val="21"/>
-          <w:szCs w:val="21"/>
-        </w:rPr>
-        <w:t>daftar</w:t>
-      </w:r>
-      <w:proofErr w:type="spellEnd"/>
-      <w:r>
-        <w:rPr>
-          <w:rFonts w:ascii="Arial" w:hAnsi="Arial" w:cs="Arial"/>
-          <w:sz w:val="21"/>
-          <w:szCs w:val="21"/>
-        </w:rPr>
-        <w:t xml:space="preserve"> </w:t>
-      </w:r>
-      <w:proofErr w:type="spellStart"/>
-      <w:r>
-        <w:rPr>
-          <w:rFonts w:ascii="Arial" w:hAnsi="Arial" w:cs="Arial"/>
-          <w:sz w:val="21"/>
-          <w:szCs w:val="21"/>
-        </w:rPr>
-        <w:t>terlampir</w:t>
-      </w:r>
-      <w:proofErr w:type="spellEnd"/>
-      <w:r>
-        <w:rPr>
-          <w:rFonts w:ascii="Arial" w:hAnsi="Arial" w:cs="Arial"/>
-          <w:sz w:val="21"/>
-          <w:szCs w:val="21"/>
-        </w:rPr>
-        <w:t xml:space="preserve">) yang </w:t>
-      </w:r>
-      <w:proofErr w:type="spellStart"/>
-      <w:r>
-        <w:rPr>
-          <w:rFonts w:ascii="Arial" w:hAnsi="Arial" w:cs="Arial"/>
-          <w:sz w:val="21"/>
-          <w:szCs w:val="21"/>
-        </w:rPr>
-        <w:t>ditimbun</w:t>
-      </w:r>
-      <w:proofErr w:type="spellEnd"/>
-      <w:r>
-        <w:rPr>
-          <w:rFonts w:ascii="Arial" w:hAnsi="Arial" w:cs="Arial"/>
-          <w:sz w:val="21"/>
-          <w:szCs w:val="21"/>
-        </w:rPr>
-        <w:t xml:space="preserve"> di </w:t>
-      </w:r>
-      <w:proofErr w:type="spellStart"/>
-      <w:r>
-        <w:rPr>
-          <w:rFonts w:ascii="Arial" w:hAnsi="Arial" w:cs="Arial"/>
-          <w:sz w:val="21"/>
-          <w:szCs w:val="21"/>
-        </w:rPr>
-        <w:t>lokasi</w:t>
-      </w:r>
-      <w:proofErr w:type="spellEnd"/>
-      <w:r>
-        <w:rPr>
-          <w:rFonts w:ascii="Arial" w:hAnsi="Arial" w:cs="Arial"/>
-          <w:sz w:val="21"/>
-          <w:szCs w:val="21"/>
-        </w:rPr>
-        <w:t xml:space="preserve"> </w:t>
-      </w:r>
-      <w:proofErr w:type="spellStart"/>
-      <w:r>
-        <w:rPr>
-          <w:rFonts w:ascii="Arial" w:hAnsi="Arial" w:cs="Arial"/>
-          <w:sz w:val="21"/>
-          <w:szCs w:val="21"/>
-        </w:rPr>
-        <w:t>gudang</w:t>
-      </w:r>
-      <w:proofErr w:type="spellEnd"/>
-      <w:r>
-        <w:rPr>
-          <w:rFonts w:ascii="Arial" w:hAnsi="Arial" w:cs="Arial"/>
-          <w:sz w:val="21"/>
-          <w:szCs w:val="21"/>
-        </w:rPr>
-        <w:t xml:space="preserve"> </w:t>
-      </w:r>
-      <w:proofErr w:type="spellStart"/>
-      <w:r>
-        <w:rPr>
-          <w:rFonts w:ascii="Arial" w:hAnsi="Arial" w:cs="Arial"/>
-          <w:sz w:val="21"/>
-          <w:szCs w:val="21"/>
-        </w:rPr>
-        <w:t>atau</w:t>
-      </w:r>
-      <w:proofErr w:type="spellEnd"/>
-      <w:r>
-        <w:rPr>
-          <w:rFonts w:ascii="Arial" w:hAnsi="Arial" w:cs="Arial"/>
-          <w:sz w:val="21"/>
-          <w:szCs w:val="21"/>
-        </w:rPr>
-        <w:t xml:space="preserve"> </w:t>
-      </w:r>
-      <w:proofErr w:type="spellStart"/>
-      <w:r>
-        <w:rPr>
-          <w:rFonts w:ascii="Arial" w:hAnsi="Arial" w:cs="Arial"/>
-          <w:sz w:val="21"/>
-          <w:szCs w:val="21"/>
-        </w:rPr>
-        <w:t>lapangan</w:t>
-      </w:r>
-      <w:proofErr w:type="spellEnd"/>
-      <w:r>
-        <w:rPr>
-          <w:rFonts w:ascii="Arial" w:hAnsi="Arial" w:cs="Arial"/>
-          <w:sz w:val="21"/>
-          <w:szCs w:val="21"/>
-        </w:rPr>
-        <w:t xml:space="preserve"> </w:t>
-      </w:r>
-      <w:proofErr w:type="spellStart"/>
-      <w:r>
-        <w:rPr>
-          <w:rFonts w:ascii="Arial" w:hAnsi="Arial" w:cs="Arial"/>
-          <w:sz w:val="21"/>
-          <w:szCs w:val="21"/>
-        </w:rPr>
-        <w:t>penimbunan</w:t>
-      </w:r>
-      <w:proofErr w:type="spellEnd"/>
-      <w:r>
-        <w:rPr>
-          <w:rFonts w:ascii="Arial" w:hAnsi="Arial" w:cs="Arial"/>
-          <w:sz w:val="21"/>
-          <w:szCs w:val="21"/>
-        </w:rPr>
-        <w:t xml:space="preserve"> TPS </w:t>
-      </w:r>
-      <w:proofErr w:type="spellStart"/>
-      <w:r>
-        <w:rPr>
-          <w:rFonts w:ascii="Arial" w:hAnsi="Arial" w:cs="Arial"/>
-          <w:sz w:val="21"/>
-          <w:szCs w:val="21"/>
-        </w:rPr>
-        <w:t>sebagaimana</w:t>
-      </w:r>
-      <w:proofErr w:type="spellEnd"/>
-      <w:r>
-        <w:rPr>
-          <w:rFonts w:ascii="Arial" w:hAnsi="Arial" w:cs="Arial"/>
-          <w:sz w:val="21"/>
-          <w:szCs w:val="21"/>
-        </w:rPr>
-        <w:t xml:space="preserve"> </w:t>
-      </w:r>
-      <w:proofErr w:type="spellStart"/>
-      <w:r>
-        <w:rPr>
-          <w:rFonts w:ascii="Arial" w:hAnsi="Arial" w:cs="Arial"/>
-          <w:sz w:val="21"/>
-          <w:szCs w:val="21"/>
-        </w:rPr>
-        <w:t>dimaksud</w:t>
-      </w:r>
-      <w:proofErr w:type="spellEnd"/>
-      <w:r>
-        <w:rPr>
-          <w:rFonts w:ascii="Arial" w:hAnsi="Arial" w:cs="Arial"/>
-          <w:sz w:val="21"/>
-          <w:szCs w:val="21"/>
-        </w:rPr>
-        <w:t xml:space="preserve"> </w:t>
-      </w:r>
-      <w:proofErr w:type="spellStart"/>
-      <w:r>
-        <w:rPr>
-          <w:rFonts w:ascii="Arial" w:hAnsi="Arial" w:cs="Arial"/>
-          <w:sz w:val="21"/>
-          <w:szCs w:val="21"/>
-        </w:rPr>
-        <w:t>pada</w:t>
-      </w:r>
-      <w:proofErr w:type="spellEnd"/>
-      <w:r>
-        <w:rPr>
-          <w:rFonts w:ascii="Arial" w:hAnsi="Arial" w:cs="Arial"/>
-          <w:sz w:val="21"/>
-          <w:szCs w:val="21"/>
-        </w:rPr>
-        <w:t xml:space="preserve"> </w:t>
-      </w:r>
-      <w:proofErr w:type="spellStart"/>
-      <w:r>
-        <w:rPr>
-          <w:rFonts w:ascii="Arial" w:hAnsi="Arial" w:cs="Arial"/>
-          <w:sz w:val="21"/>
-          <w:szCs w:val="21"/>
-        </w:rPr>
-        <w:t>kolom</w:t>
-      </w:r>
-      <w:proofErr w:type="spellEnd"/>
-      <w:r>
-        <w:rPr>
-          <w:rFonts w:ascii="Arial" w:hAnsi="Arial" w:cs="Arial"/>
-          <w:sz w:val="21"/>
-          <w:szCs w:val="21"/>
-        </w:rPr>
-        <w:t xml:space="preserve"> 13 (</w:t>
-      </w:r>
-      <w:proofErr w:type="spellStart"/>
-      <w:r>
-        <w:rPr>
-          <w:rFonts w:ascii="Arial" w:hAnsi="Arial" w:cs="Arial"/>
-          <w:sz w:val="21"/>
-          <w:szCs w:val="21"/>
-        </w:rPr>
-        <w:t>tigabelas</w:t>
-      </w:r>
-      <w:proofErr w:type="spellEnd"/>
-      <w:r>
-        <w:rPr>
-          <w:rFonts w:ascii="Arial" w:hAnsi="Arial" w:cs="Arial"/>
-          <w:sz w:val="21"/>
-          <w:szCs w:val="21"/>
-        </w:rPr>
-        <w:t xml:space="preserve">) </w:t>
-      </w:r>
-      <w:proofErr w:type="spellStart"/>
-      <w:r>
-        <w:rPr>
-          <w:rFonts w:ascii="Arial" w:hAnsi="Arial" w:cs="Arial"/>
-          <w:sz w:val="21"/>
-          <w:szCs w:val="21"/>
-        </w:rPr>
-        <w:t>dari</w:t>
-      </w:r>
-      <w:proofErr w:type="spellEnd"/>
-      <w:r>
-        <w:rPr>
-          <w:rFonts w:ascii="Arial" w:hAnsi="Arial" w:cs="Arial"/>
-          <w:sz w:val="21"/>
-          <w:szCs w:val="21"/>
-        </w:rPr>
-        <w:t xml:space="preserve"> </w:t>
-      </w:r>
-      <w:proofErr w:type="spellStart"/>
-      <w:r>
-        <w:rPr>
-          <w:rFonts w:ascii="Arial" w:hAnsi="Arial" w:cs="Arial"/>
-          <w:sz w:val="21"/>
-          <w:szCs w:val="21"/>
-        </w:rPr>
-        <w:t>lampiran</w:t>
-      </w:r>
-      <w:proofErr w:type="spellEnd"/>
-      <w:r>
-        <w:rPr>
-          <w:rFonts w:ascii="Arial" w:hAnsi="Arial" w:cs="Arial"/>
-          <w:sz w:val="21"/>
-          <w:szCs w:val="21"/>
-        </w:rPr>
-        <w:t xml:space="preserve"> </w:t>
-      </w:r>
-      <w:proofErr w:type="spellStart"/>
-      <w:r>
-        <w:rPr>
-          <w:rFonts w:ascii="Arial" w:hAnsi="Arial" w:cs="Arial"/>
-          <w:sz w:val="21"/>
-          <w:szCs w:val="21"/>
-        </w:rPr>
-        <w:t>surat</w:t>
-      </w:r>
-      <w:proofErr w:type="spellEnd"/>
-      <w:r>
-        <w:rPr>
-          <w:rFonts w:ascii="Arial" w:hAnsi="Arial" w:cs="Arial"/>
-          <w:sz w:val="21"/>
-          <w:szCs w:val="21"/>
-        </w:rPr>
-        <w:t xml:space="preserve"> </w:t>
-      </w:r>
-      <w:proofErr w:type="spellStart"/>
-      <w:r>
-        <w:rPr>
-          <w:rFonts w:ascii="Arial" w:hAnsi="Arial" w:cs="Arial"/>
-          <w:sz w:val="21"/>
-          <w:szCs w:val="21"/>
-        </w:rPr>
-        <w:t>ini</w:t>
-      </w:r>
-      <w:proofErr w:type="spellEnd"/>
-      <w:r>
-        <w:rPr>
-          <w:rFonts w:ascii="Arial" w:hAnsi="Arial" w:cs="Arial"/>
-          <w:sz w:val="21"/>
-          <w:szCs w:val="21"/>
-        </w:rPr>
-        <w:t>.</w:t>
+      <w:r>
+        <w:rPr>
+          <w:rFonts w:ascii="Arial" w:hAnsi="Arial" w:cs="Arial"/>
+          <w:sz w:val="21"/>
+          <w:szCs w:val="21"/>
+        </w:rPr>
+        <w:t>Bahwa saat ini terdapat Barang Yang Dinyatakan Tidak Dikuasai (daftar terlampir) yang ditimbun di lokasi gudang atau lapangan penimbunan TPS sebagaimana dimaksud pada kolom 13 (tigabelas) dari lampiran surat ini.</w:t>
       </w:r>
     </w:p>
     <w:p>
@@ -3957,260 +2835,22 @@
           <w:szCs w:val="21"/>
         </w:rPr>
       </w:pPr>
-      <w:proofErr w:type="spellStart"/>
-      <w:r>
-        <w:rPr>
-          <w:rFonts w:ascii="Arial" w:hAnsi="Arial" w:cs="Arial"/>
-          <w:sz w:val="21"/>
-          <w:szCs w:val="21"/>
-        </w:rPr>
-        <w:t>Bahwa</w:t>
-      </w:r>
-      <w:proofErr w:type="spellEnd"/>
-      <w:r>
-        <w:rPr>
-          <w:rFonts w:ascii="Arial" w:hAnsi="Arial" w:cs="Arial"/>
-          <w:sz w:val="21"/>
-          <w:szCs w:val="21"/>
-        </w:rPr>
-        <w:t xml:space="preserve"> </w:t>
-      </w:r>
-      <w:proofErr w:type="spellStart"/>
-      <w:r>
-        <w:rPr>
-          <w:rFonts w:ascii="Arial" w:hAnsi="Arial" w:cs="Arial"/>
-          <w:sz w:val="21"/>
-          <w:szCs w:val="21"/>
-        </w:rPr>
-        <w:t>terhadap</w:t>
-      </w:r>
-      <w:proofErr w:type="spellEnd"/>
-      <w:r>
-        <w:rPr>
-          <w:rFonts w:ascii="Arial" w:hAnsi="Arial" w:cs="Arial"/>
-          <w:sz w:val="21"/>
-          <w:szCs w:val="21"/>
-        </w:rPr>
-        <w:t xml:space="preserve"> </w:t>
-      </w:r>
-      <w:proofErr w:type="spellStart"/>
-      <w:r>
-        <w:rPr>
-          <w:rFonts w:ascii="Arial" w:hAnsi="Arial" w:cs="Arial"/>
-          <w:sz w:val="21"/>
-          <w:szCs w:val="21"/>
-        </w:rPr>
-        <w:t>Barang</w:t>
-      </w:r>
-      <w:proofErr w:type="spellEnd"/>
-      <w:r>
-        <w:rPr>
-          <w:rFonts w:ascii="Arial" w:hAnsi="Arial" w:cs="Arial"/>
-          <w:sz w:val="21"/>
-          <w:szCs w:val="21"/>
-        </w:rPr>
-        <w:t xml:space="preserve"> Yang </w:t>
-      </w:r>
-      <w:proofErr w:type="spellStart"/>
-      <w:r>
-        <w:rPr>
-          <w:rFonts w:ascii="Arial" w:hAnsi="Arial" w:cs="Arial"/>
-          <w:sz w:val="21"/>
-          <w:szCs w:val="21"/>
-        </w:rPr>
-        <w:t>Dinyatakan</w:t>
-      </w:r>
-      <w:proofErr w:type="spellEnd"/>
-      <w:r>
-        <w:rPr>
-          <w:rFonts w:ascii="Arial" w:hAnsi="Arial" w:cs="Arial"/>
-          <w:sz w:val="21"/>
-          <w:szCs w:val="21"/>
-        </w:rPr>
-        <w:t xml:space="preserve"> </w:t>
-      </w:r>
-      <w:proofErr w:type="spellStart"/>
-      <w:r>
-        <w:rPr>
-          <w:rFonts w:ascii="Arial" w:hAnsi="Arial" w:cs="Arial"/>
-          <w:sz w:val="21"/>
-          <w:szCs w:val="21"/>
-        </w:rPr>
-        <w:t>Tidak</w:t>
-      </w:r>
-      <w:proofErr w:type="spellEnd"/>
-      <w:r>
-        <w:rPr>
-          <w:rFonts w:ascii="Arial" w:hAnsi="Arial" w:cs="Arial"/>
-          <w:sz w:val="21"/>
-          <w:szCs w:val="21"/>
-        </w:rPr>
-        <w:t xml:space="preserve"> </w:t>
-      </w:r>
-      <w:proofErr w:type="spellStart"/>
-      <w:r>
-        <w:rPr>
-          <w:rFonts w:ascii="Arial" w:hAnsi="Arial" w:cs="Arial"/>
-          <w:sz w:val="21"/>
-          <w:szCs w:val="21"/>
-        </w:rPr>
-        <w:t>Dikuasai</w:t>
-      </w:r>
-      <w:proofErr w:type="spellEnd"/>
-      <w:r>
-        <w:rPr>
-          <w:rFonts w:ascii="Arial" w:hAnsi="Arial" w:cs="Arial"/>
-          <w:sz w:val="21"/>
-          <w:szCs w:val="21"/>
-        </w:rPr>
-        <w:t xml:space="preserve"> (BTD) </w:t>
-      </w:r>
-      <w:proofErr w:type="spellStart"/>
-      <w:r>
-        <w:rPr>
-          <w:rFonts w:ascii="Arial" w:hAnsi="Arial" w:cs="Arial"/>
-          <w:sz w:val="21"/>
-          <w:szCs w:val="21"/>
-        </w:rPr>
-        <w:t>sebagaimana</w:t>
-      </w:r>
-      <w:proofErr w:type="spellEnd"/>
-      <w:r>
-        <w:rPr>
-          <w:rFonts w:ascii="Arial" w:hAnsi="Arial" w:cs="Arial"/>
-          <w:sz w:val="21"/>
-          <w:szCs w:val="21"/>
-        </w:rPr>
-        <w:t xml:space="preserve"> </w:t>
-      </w:r>
-      <w:proofErr w:type="spellStart"/>
-      <w:r>
-        <w:rPr>
-          <w:rFonts w:ascii="Arial" w:hAnsi="Arial" w:cs="Arial"/>
-          <w:sz w:val="21"/>
-          <w:szCs w:val="21"/>
-        </w:rPr>
-        <w:t>dimaksud</w:t>
-      </w:r>
-      <w:proofErr w:type="spellEnd"/>
-      <w:r>
-        <w:rPr>
-          <w:rFonts w:ascii="Arial" w:hAnsi="Arial" w:cs="Arial"/>
-          <w:sz w:val="21"/>
-          <w:szCs w:val="21"/>
-        </w:rPr>
-        <w:t xml:space="preserve"> </w:t>
-      </w:r>
-      <w:proofErr w:type="spellStart"/>
-      <w:r>
-        <w:rPr>
-          <w:rFonts w:ascii="Arial" w:hAnsi="Arial" w:cs="Arial"/>
-          <w:sz w:val="21"/>
-          <w:szCs w:val="21"/>
-        </w:rPr>
-        <w:t>pada</w:t>
-      </w:r>
-      <w:proofErr w:type="spellEnd"/>
-      <w:r>
-        <w:rPr>
-          <w:rFonts w:ascii="Arial" w:hAnsi="Arial" w:cs="Arial"/>
-          <w:sz w:val="21"/>
-          <w:szCs w:val="21"/>
-        </w:rPr>
-        <w:t xml:space="preserve"> </w:t>
-      </w:r>
-      <w:proofErr w:type="spellStart"/>
-      <w:r>
-        <w:rPr>
-          <w:rFonts w:ascii="Arial" w:hAnsi="Arial" w:cs="Arial"/>
-          <w:sz w:val="21"/>
-          <w:szCs w:val="21"/>
-        </w:rPr>
-        <w:t>angka</w:t>
-      </w:r>
-      <w:proofErr w:type="spellEnd"/>
-      <w:r>
-        <w:rPr>
-          <w:rFonts w:ascii="Arial" w:hAnsi="Arial" w:cs="Arial"/>
-          <w:sz w:val="21"/>
-          <w:szCs w:val="21"/>
-        </w:rPr>
-        <w:t xml:space="preserve"> 1, </w:t>
-      </w:r>
-      <w:proofErr w:type="spellStart"/>
-      <w:proofErr w:type="gramStart"/>
-      <w:r>
-        <w:rPr>
-          <w:rFonts w:ascii="Arial" w:hAnsi="Arial" w:cs="Arial"/>
-          <w:sz w:val="21"/>
-          <w:szCs w:val="21"/>
-        </w:rPr>
-        <w:t>akan</w:t>
-      </w:r>
-      <w:proofErr w:type="spellEnd"/>
-      <w:proofErr w:type="gramEnd"/>
-      <w:r>
-        <w:rPr>
-          <w:rFonts w:ascii="Arial" w:hAnsi="Arial" w:cs="Arial"/>
-          <w:sz w:val="21"/>
-          <w:szCs w:val="21"/>
-        </w:rPr>
-        <w:t xml:space="preserve"> </w:t>
-      </w:r>
-      <w:proofErr w:type="spellStart"/>
-      <w:r>
-        <w:rPr>
-          <w:rFonts w:ascii="Arial" w:hAnsi="Arial" w:cs="Arial"/>
-          <w:sz w:val="21"/>
-          <w:szCs w:val="21"/>
-        </w:rPr>
-        <w:t>dipindahkan</w:t>
-      </w:r>
-      <w:proofErr w:type="spellEnd"/>
-      <w:r>
-        <w:rPr>
-          <w:rFonts w:ascii="Arial" w:hAnsi="Arial" w:cs="Arial"/>
-          <w:sz w:val="21"/>
-          <w:szCs w:val="21"/>
-        </w:rPr>
-        <w:t xml:space="preserve"> </w:t>
-      </w:r>
-      <w:proofErr w:type="spellStart"/>
-      <w:r>
-        <w:rPr>
-          <w:rFonts w:ascii="Arial" w:hAnsi="Arial" w:cs="Arial"/>
-          <w:sz w:val="21"/>
-          <w:szCs w:val="21"/>
-        </w:rPr>
-        <w:t>ke</w:t>
-      </w:r>
-      <w:proofErr w:type="spellEnd"/>
-      <w:r>
-        <w:rPr>
-          <w:rFonts w:ascii="Arial" w:hAnsi="Arial" w:cs="Arial"/>
-          <w:sz w:val="21"/>
-          <w:szCs w:val="21"/>
-        </w:rPr>
-        <w:t xml:space="preserve"> TPP </w:t>
-      </w:r>
-      <w:r>
-        <w:rPr>
-          <w:rFonts w:ascii="Arial" w:hAnsi="Arial" w:cs="Arial"/>
-          <w:color w:val="FF0000"/>
-          <w:sz w:val="21"/>
-          <w:szCs w:val="21"/>
-        </w:rPr>
-        <w:t>[</w:t>
-      </w:r>
-      <w:proofErr w:type="spellStart"/>
-      <w:r>
-        <w:rPr>
-          <w:rFonts w:ascii="Arial" w:hAnsi="Arial" w:cs="Arial"/>
-          <w:color w:val="FF0000"/>
-          <w:sz w:val="21"/>
-          <w:szCs w:val="21"/>
-        </w:rPr>
-        <w:t>onshow.</w:t>
+      <w:r>
+        <w:rPr>
+          <w:rFonts w:ascii="Arial" w:hAnsi="Arial" w:cs="Arial"/>
+          <w:sz w:val="21"/>
+          <w:szCs w:val="21"/>
+        </w:rPr>
+        <w:t xml:space="preserve">Bahwa terhadap Barang Yang Dinyatakan Tidak Dikuasai (BTD) sebagaimana dimaksud pada angka 1, akan dipindahkan ke TPP </w:t>
+      </w:r>
+      <w:r>
+        <w:rPr>
+          <w:rFonts w:ascii="Arial" w:hAnsi="Arial" w:cs="Arial"/>
+          <w:color w:val="FF0000"/>
+          <w:sz w:val="21"/>
+          <w:szCs w:val="21"/>
+        </w:rPr>
+        <w:t>[onshow.</w:t>
       </w:r>
       <w:r>
         <w:rPr>
@@ -4221,7 +2861,6 @@
         </w:rPr>
         <w:t>namatpp</w:t>
       </w:r>
-      <w:proofErr w:type="spellEnd"/>
       <w:r>
         <w:rPr>
           <w:rFonts w:ascii="Arial" w:hAnsi="Arial" w:cs="Arial"/>
@@ -4246,27 +2885,7 @@
           <w:sz w:val="21"/>
           <w:szCs w:val="21"/>
         </w:rPr>
-        <w:t>[</w:t>
-      </w:r>
-      <w:proofErr w:type="spellStart"/>
-      <w:r>
-        <w:rPr>
-          <w:rFonts w:ascii="Arial" w:hAnsi="Arial" w:cs="Arial"/>
-          <w:color w:val="FF0000"/>
-          <w:sz w:val="21"/>
-          <w:szCs w:val="21"/>
-        </w:rPr>
-        <w:t>onshow.alamattpp</w:t>
-      </w:r>
-      <w:proofErr w:type="spellEnd"/>
-      <w:r>
-        <w:rPr>
-          <w:rFonts w:ascii="Arial" w:hAnsi="Arial" w:cs="Arial"/>
-          <w:color w:val="FF0000"/>
-          <w:sz w:val="21"/>
-          <w:szCs w:val="21"/>
-        </w:rPr>
-        <w:t>]</w:t>
+        <w:t>[onshow.alamattpp]</w:t>
       </w:r>
       <w:r>
         <w:rPr>
@@ -4295,60 +2914,22 @@
           <w:szCs w:val="21"/>
         </w:rPr>
       </w:pPr>
-      <w:proofErr w:type="spellStart"/>
-      <w:r>
-        <w:rPr>
-          <w:rFonts w:ascii="Arial" w:hAnsi="Arial" w:cs="Arial"/>
-          <w:sz w:val="21"/>
-          <w:szCs w:val="21"/>
-        </w:rPr>
-        <w:t>Bahwa</w:t>
-      </w:r>
-      <w:proofErr w:type="spellEnd"/>
-      <w:r>
-        <w:rPr>
-          <w:rFonts w:ascii="Arial" w:hAnsi="Arial" w:cs="Arial"/>
-          <w:sz w:val="21"/>
-          <w:szCs w:val="21"/>
-        </w:rPr>
-        <w:t xml:space="preserve"> </w:t>
-      </w:r>
-      <w:proofErr w:type="spellStart"/>
-      <w:r>
-        <w:rPr>
-          <w:rFonts w:ascii="Arial" w:hAnsi="Arial" w:cs="Arial"/>
-          <w:sz w:val="21"/>
-          <w:szCs w:val="21"/>
-        </w:rPr>
-        <w:t>kepada</w:t>
-      </w:r>
-      <w:proofErr w:type="spellEnd"/>
-      <w:r>
-        <w:rPr>
-          <w:rFonts w:ascii="Arial" w:hAnsi="Arial" w:cs="Arial"/>
-          <w:sz w:val="21"/>
-          <w:szCs w:val="21"/>
-        </w:rPr>
-        <w:t xml:space="preserve"> TPP </w:t>
-      </w:r>
-      <w:r>
-        <w:rPr>
-          <w:rFonts w:ascii="Arial" w:hAnsi="Arial" w:cs="Arial"/>
-          <w:color w:val="FF0000"/>
-          <w:sz w:val="21"/>
-          <w:szCs w:val="21"/>
-        </w:rPr>
-        <w:t>[</w:t>
-      </w:r>
-      <w:proofErr w:type="spellStart"/>
-      <w:r>
-        <w:rPr>
-          <w:rFonts w:ascii="Arial" w:hAnsi="Arial" w:cs="Arial"/>
-          <w:color w:val="FF0000"/>
-          <w:sz w:val="21"/>
-          <w:szCs w:val="21"/>
-        </w:rPr>
-        <w:t>onshow.</w:t>
+      <w:r>
+        <w:rPr>
+          <w:rFonts w:ascii="Arial" w:hAnsi="Arial" w:cs="Arial"/>
+          <w:sz w:val="21"/>
+          <w:szCs w:val="21"/>
+        </w:rPr>
+        <w:t xml:space="preserve">Bahwa kepada TPP </w:t>
+      </w:r>
+      <w:r>
+        <w:rPr>
+          <w:rFonts w:ascii="Arial" w:hAnsi="Arial" w:cs="Arial"/>
+          <w:color w:val="FF0000"/>
+          <w:sz w:val="21"/>
+          <w:szCs w:val="21"/>
+        </w:rPr>
+        <w:t>[onshow.</w:t>
       </w:r>
       <w:r>
         <w:rPr>
@@ -4359,7 +2940,6 @@
         </w:rPr>
         <w:t>namatpp</w:t>
       </w:r>
-      <w:proofErr w:type="spellEnd"/>
       <w:r>
         <w:rPr>
           <w:rFonts w:ascii="Arial" w:hAnsi="Arial" w:cs="Arial"/>
@@ -4375,278 +2955,16 @@
           <w:sz w:val="21"/>
           <w:szCs w:val="21"/>
         </w:rPr>
-        <w:t xml:space="preserve"> agar </w:t>
-      </w:r>
-      <w:proofErr w:type="spellStart"/>
-      <w:r>
-        <w:rPr>
-          <w:rFonts w:ascii="Arial" w:hAnsi="Arial" w:cs="Arial"/>
-          <w:sz w:val="21"/>
-          <w:szCs w:val="21"/>
-        </w:rPr>
-        <w:t>memindahkan</w:t>
-      </w:r>
-      <w:proofErr w:type="spellEnd"/>
-      <w:r>
-        <w:rPr>
-          <w:rFonts w:ascii="Arial" w:hAnsi="Arial" w:cs="Arial"/>
-          <w:sz w:val="21"/>
-          <w:szCs w:val="21"/>
-        </w:rPr>
-        <w:t xml:space="preserve"> BTD </w:t>
-      </w:r>
-      <w:proofErr w:type="spellStart"/>
-      <w:r>
-        <w:rPr>
-          <w:rFonts w:ascii="Arial" w:hAnsi="Arial" w:cs="Arial"/>
-          <w:sz w:val="21"/>
-          <w:szCs w:val="21"/>
-        </w:rPr>
-        <w:t>dimaksud</w:t>
-      </w:r>
-      <w:proofErr w:type="spellEnd"/>
-      <w:r>
-        <w:rPr>
-          <w:rFonts w:ascii="Arial" w:hAnsi="Arial" w:cs="Arial"/>
-          <w:sz w:val="21"/>
-          <w:szCs w:val="21"/>
-        </w:rPr>
-        <w:t xml:space="preserve">, </w:t>
-      </w:r>
-      <w:proofErr w:type="spellStart"/>
-      <w:r>
-        <w:rPr>
-          <w:rFonts w:ascii="Arial" w:hAnsi="Arial" w:cs="Arial"/>
-          <w:sz w:val="21"/>
-          <w:szCs w:val="21"/>
-        </w:rPr>
-        <w:t>dari</w:t>
-      </w:r>
-      <w:proofErr w:type="spellEnd"/>
-      <w:r>
-        <w:rPr>
-          <w:rFonts w:ascii="Arial" w:hAnsi="Arial" w:cs="Arial"/>
-          <w:sz w:val="21"/>
-          <w:szCs w:val="21"/>
-        </w:rPr>
-        <w:t xml:space="preserve"> </w:t>
-      </w:r>
-      <w:proofErr w:type="spellStart"/>
-      <w:r>
-        <w:rPr>
-          <w:rFonts w:ascii="Arial" w:hAnsi="Arial" w:cs="Arial"/>
-          <w:sz w:val="21"/>
-          <w:szCs w:val="21"/>
-        </w:rPr>
-        <w:t>lokasi</w:t>
-      </w:r>
-      <w:proofErr w:type="spellEnd"/>
-      <w:r>
-        <w:rPr>
-          <w:rFonts w:ascii="Arial" w:hAnsi="Arial" w:cs="Arial"/>
-          <w:sz w:val="21"/>
-          <w:szCs w:val="21"/>
-        </w:rPr>
-        <w:t xml:space="preserve"> </w:t>
-      </w:r>
-      <w:proofErr w:type="spellStart"/>
-      <w:r>
-        <w:rPr>
-          <w:rFonts w:ascii="Arial" w:hAnsi="Arial" w:cs="Arial"/>
-          <w:sz w:val="21"/>
-          <w:szCs w:val="21"/>
-        </w:rPr>
-        <w:t>gudang</w:t>
-      </w:r>
-      <w:proofErr w:type="spellEnd"/>
-      <w:r>
-        <w:rPr>
-          <w:rFonts w:ascii="Arial" w:hAnsi="Arial" w:cs="Arial"/>
-          <w:sz w:val="21"/>
-          <w:szCs w:val="21"/>
-        </w:rPr>
-        <w:t xml:space="preserve"> </w:t>
-      </w:r>
-      <w:proofErr w:type="spellStart"/>
-      <w:r>
-        <w:rPr>
-          <w:rFonts w:ascii="Arial" w:hAnsi="Arial" w:cs="Arial"/>
-          <w:sz w:val="21"/>
-          <w:szCs w:val="21"/>
-        </w:rPr>
-        <w:t>atau</w:t>
-      </w:r>
-      <w:proofErr w:type="spellEnd"/>
-      <w:r>
-        <w:rPr>
-          <w:rFonts w:ascii="Arial" w:hAnsi="Arial" w:cs="Arial"/>
-          <w:sz w:val="21"/>
-          <w:szCs w:val="21"/>
-        </w:rPr>
-        <w:t xml:space="preserve"> </w:t>
-      </w:r>
-      <w:proofErr w:type="spellStart"/>
-      <w:r>
-        <w:rPr>
-          <w:rFonts w:ascii="Arial" w:hAnsi="Arial" w:cs="Arial"/>
-          <w:sz w:val="21"/>
-          <w:szCs w:val="21"/>
-        </w:rPr>
-        <w:t>lapangan</w:t>
-      </w:r>
-      <w:proofErr w:type="spellEnd"/>
-      <w:r>
-        <w:rPr>
-          <w:rFonts w:ascii="Arial" w:hAnsi="Arial" w:cs="Arial"/>
-          <w:sz w:val="21"/>
-          <w:szCs w:val="21"/>
-        </w:rPr>
-        <w:t xml:space="preserve"> </w:t>
-      </w:r>
-      <w:proofErr w:type="spellStart"/>
-      <w:r>
-        <w:rPr>
-          <w:rFonts w:ascii="Arial" w:hAnsi="Arial" w:cs="Arial"/>
-          <w:sz w:val="21"/>
-          <w:szCs w:val="21"/>
-        </w:rPr>
-        <w:t>penimbunan</w:t>
-      </w:r>
-      <w:proofErr w:type="spellEnd"/>
-      <w:r>
-        <w:rPr>
-          <w:rFonts w:ascii="Arial" w:hAnsi="Arial" w:cs="Arial"/>
-          <w:sz w:val="21"/>
-          <w:szCs w:val="21"/>
-        </w:rPr>
-        <w:t xml:space="preserve"> TPS </w:t>
-      </w:r>
-      <w:proofErr w:type="spellStart"/>
-      <w:r>
-        <w:rPr>
-          <w:rFonts w:ascii="Arial" w:hAnsi="Arial" w:cs="Arial"/>
-          <w:sz w:val="21"/>
-          <w:szCs w:val="21"/>
-        </w:rPr>
-        <w:t>sebagaimana</w:t>
-      </w:r>
-      <w:proofErr w:type="spellEnd"/>
-      <w:r>
-        <w:rPr>
-          <w:rFonts w:ascii="Arial" w:hAnsi="Arial" w:cs="Arial"/>
-          <w:sz w:val="21"/>
-          <w:szCs w:val="21"/>
-        </w:rPr>
-        <w:t xml:space="preserve"> </w:t>
-      </w:r>
-      <w:proofErr w:type="spellStart"/>
-      <w:r>
-        <w:rPr>
-          <w:rFonts w:ascii="Arial" w:hAnsi="Arial" w:cs="Arial"/>
-          <w:sz w:val="21"/>
-          <w:szCs w:val="21"/>
-        </w:rPr>
-        <w:t>dimaksud</w:t>
-      </w:r>
-      <w:proofErr w:type="spellEnd"/>
-      <w:r>
-        <w:rPr>
-          <w:rFonts w:ascii="Arial" w:hAnsi="Arial" w:cs="Arial"/>
-          <w:sz w:val="21"/>
-          <w:szCs w:val="21"/>
-        </w:rPr>
-        <w:t xml:space="preserve"> </w:t>
-      </w:r>
-      <w:proofErr w:type="spellStart"/>
-      <w:r>
-        <w:rPr>
-          <w:rFonts w:ascii="Arial" w:hAnsi="Arial" w:cs="Arial"/>
-          <w:sz w:val="21"/>
-          <w:szCs w:val="21"/>
-        </w:rPr>
-        <w:t>pada</w:t>
-      </w:r>
-      <w:proofErr w:type="spellEnd"/>
-      <w:r>
-        <w:rPr>
-          <w:rFonts w:ascii="Arial" w:hAnsi="Arial" w:cs="Arial"/>
-          <w:sz w:val="21"/>
-          <w:szCs w:val="21"/>
-        </w:rPr>
-        <w:t xml:space="preserve"> </w:t>
-      </w:r>
-      <w:proofErr w:type="spellStart"/>
-      <w:r>
-        <w:rPr>
-          <w:rFonts w:ascii="Arial" w:hAnsi="Arial" w:cs="Arial"/>
-          <w:sz w:val="21"/>
-          <w:szCs w:val="21"/>
-        </w:rPr>
-        <w:t>kolom</w:t>
-      </w:r>
-      <w:proofErr w:type="spellEnd"/>
-      <w:r>
-        <w:rPr>
-          <w:rFonts w:ascii="Arial" w:hAnsi="Arial" w:cs="Arial"/>
-          <w:sz w:val="21"/>
-          <w:szCs w:val="21"/>
-        </w:rPr>
-        <w:t xml:space="preserve"> 13 </w:t>
-      </w:r>
-      <w:proofErr w:type="spellStart"/>
-      <w:r>
-        <w:rPr>
-          <w:rFonts w:ascii="Arial" w:hAnsi="Arial" w:cs="Arial"/>
-          <w:sz w:val="21"/>
-          <w:szCs w:val="21"/>
-        </w:rPr>
-        <w:t>untuk</w:t>
-      </w:r>
-      <w:proofErr w:type="spellEnd"/>
-      <w:r>
-        <w:rPr>
-          <w:rFonts w:ascii="Arial" w:hAnsi="Arial" w:cs="Arial"/>
-          <w:sz w:val="21"/>
-          <w:szCs w:val="21"/>
-        </w:rPr>
-        <w:t xml:space="preserve"> </w:t>
-      </w:r>
-      <w:proofErr w:type="spellStart"/>
-      <w:r>
-        <w:rPr>
-          <w:rFonts w:ascii="Arial" w:hAnsi="Arial" w:cs="Arial"/>
-          <w:sz w:val="21"/>
-          <w:szCs w:val="21"/>
-        </w:rPr>
-        <w:t>ditimbun</w:t>
-      </w:r>
-      <w:proofErr w:type="spellEnd"/>
-      <w:r>
-        <w:rPr>
-          <w:rFonts w:ascii="Arial" w:hAnsi="Arial" w:cs="Arial"/>
-          <w:sz w:val="21"/>
-          <w:szCs w:val="21"/>
-        </w:rPr>
-        <w:t xml:space="preserve"> di TPP </w:t>
-      </w:r>
-      <w:r>
-        <w:rPr>
-          <w:rFonts w:ascii="Arial" w:hAnsi="Arial" w:cs="Arial"/>
-          <w:color w:val="FF0000"/>
-          <w:sz w:val="21"/>
-          <w:szCs w:val="21"/>
-        </w:rPr>
-        <w:t>[</w:t>
-      </w:r>
-      <w:proofErr w:type="spellStart"/>
-      <w:r>
-        <w:rPr>
-          <w:rFonts w:ascii="Arial" w:hAnsi="Arial" w:cs="Arial"/>
-          <w:color w:val="FF0000"/>
-          <w:sz w:val="21"/>
-          <w:szCs w:val="21"/>
-        </w:rPr>
-        <w:t>onshow.</w:t>
+        <w:t xml:space="preserve"> agar memindahkan BTD dimaksud, dari lokasi gudang atau lapangan penimbunan TPS sebagaimana dimaksud pada kolom 13 untuk ditimbun di TPP </w:t>
+      </w:r>
+      <w:r>
+        <w:rPr>
+          <w:rFonts w:ascii="Arial" w:hAnsi="Arial" w:cs="Arial"/>
+          <w:color w:val="FF0000"/>
+          <w:sz w:val="21"/>
+          <w:szCs w:val="21"/>
+        </w:rPr>
+        <w:t>[onshow.</w:t>
       </w:r>
       <w:r>
         <w:rPr>
@@ -4657,7 +2975,6 @@
         </w:rPr>
         <w:t>namatpp</w:t>
       </w:r>
-      <w:proofErr w:type="spellEnd"/>
       <w:r>
         <w:rPr>
           <w:rFonts w:ascii="Arial" w:hAnsi="Arial" w:cs="Arial"/>
@@ -4694,42 +3011,22 @@
           <w:szCs w:val="21"/>
         </w:rPr>
       </w:pPr>
-      <w:proofErr w:type="spellStart"/>
-      <w:r>
-        <w:rPr>
-          <w:rFonts w:ascii="Arial" w:hAnsi="Arial" w:cs="Arial"/>
-          <w:sz w:val="21"/>
-          <w:szCs w:val="21"/>
-        </w:rPr>
-        <w:t>Selanjutnya</w:t>
-      </w:r>
-      <w:proofErr w:type="spellEnd"/>
-      <w:r>
-        <w:rPr>
-          <w:rFonts w:ascii="Arial" w:hAnsi="Arial" w:cs="Arial"/>
-          <w:sz w:val="21"/>
-          <w:szCs w:val="21"/>
-        </w:rPr>
-        <w:t xml:space="preserve"> TPP </w:t>
-      </w:r>
-      <w:r>
-        <w:rPr>
-          <w:rFonts w:ascii="Arial" w:hAnsi="Arial" w:cs="Arial"/>
-          <w:color w:val="FF0000"/>
-          <w:sz w:val="21"/>
-          <w:szCs w:val="21"/>
-        </w:rPr>
-        <w:t>[</w:t>
-      </w:r>
-      <w:proofErr w:type="spellStart"/>
-      <w:r>
-        <w:rPr>
-          <w:rFonts w:ascii="Arial" w:hAnsi="Arial" w:cs="Arial"/>
-          <w:color w:val="FF0000"/>
-          <w:sz w:val="21"/>
-          <w:szCs w:val="21"/>
-        </w:rPr>
-        <w:t>onshow.</w:t>
+      <w:r>
+        <w:rPr>
+          <w:rFonts w:ascii="Arial" w:hAnsi="Arial" w:cs="Arial"/>
+          <w:sz w:val="21"/>
+          <w:szCs w:val="21"/>
+        </w:rPr>
+        <w:t xml:space="preserve">Selanjutnya TPP </w:t>
+      </w:r>
+      <w:r>
+        <w:rPr>
+          <w:rFonts w:ascii="Arial" w:hAnsi="Arial" w:cs="Arial"/>
+          <w:color w:val="FF0000"/>
+          <w:sz w:val="21"/>
+          <w:szCs w:val="21"/>
+        </w:rPr>
+        <w:t>[onshow.</w:t>
       </w:r>
       <w:r>
         <w:rPr>
@@ -4740,7 +3037,6 @@
         </w:rPr>
         <w:t>namatpp</w:t>
       </w:r>
-      <w:proofErr w:type="spellEnd"/>
       <w:r>
         <w:rPr>
           <w:rFonts w:ascii="Arial" w:hAnsi="Arial" w:cs="Arial"/>
@@ -4756,43 +3052,7 @@
           <w:sz w:val="21"/>
           <w:szCs w:val="21"/>
         </w:rPr>
-        <w:t xml:space="preserve"> </w:t>
-      </w:r>
-      <w:proofErr w:type="spellStart"/>
-      <w:r>
-        <w:rPr>
-          <w:rFonts w:ascii="Arial" w:hAnsi="Arial" w:cs="Arial"/>
-          <w:sz w:val="21"/>
-          <w:szCs w:val="21"/>
-        </w:rPr>
-        <w:t>diminta</w:t>
-      </w:r>
-      <w:proofErr w:type="spellEnd"/>
-      <w:r>
-        <w:rPr>
-          <w:rFonts w:ascii="Arial" w:hAnsi="Arial" w:cs="Arial"/>
-          <w:sz w:val="21"/>
-          <w:szCs w:val="21"/>
-        </w:rPr>
-        <w:t xml:space="preserve"> </w:t>
-      </w:r>
-      <w:proofErr w:type="spellStart"/>
-      <w:r>
-        <w:rPr>
-          <w:rFonts w:ascii="Arial" w:hAnsi="Arial" w:cs="Arial"/>
-          <w:sz w:val="21"/>
-          <w:szCs w:val="21"/>
-        </w:rPr>
-        <w:t>untuk</w:t>
-      </w:r>
-      <w:proofErr w:type="spellEnd"/>
-      <w:r>
-        <w:rPr>
-          <w:rFonts w:ascii="Arial" w:hAnsi="Arial" w:cs="Arial"/>
-          <w:sz w:val="21"/>
-          <w:szCs w:val="21"/>
-        </w:rPr>
-        <w:t xml:space="preserve"> :</w:t>
+        <w:t xml:space="preserve"> diminta untuk :</w:t>
       </w:r>
     </w:p>
     <w:p>
@@ -4813,275 +3073,13 @@
           <w:szCs w:val="21"/>
         </w:rPr>
       </w:pPr>
-      <w:proofErr w:type="spellStart"/>
-      <w:r>
-        <w:rPr>
-          <w:rFonts w:ascii="Arial" w:hAnsi="Arial" w:cs="Arial"/>
-          <w:sz w:val="21"/>
-          <w:szCs w:val="21"/>
-        </w:rPr>
-        <w:t>Melaporkan</w:t>
-      </w:r>
-      <w:proofErr w:type="spellEnd"/>
-      <w:r>
-        <w:rPr>
-          <w:rFonts w:ascii="Arial" w:hAnsi="Arial" w:cs="Arial"/>
-          <w:sz w:val="21"/>
-          <w:szCs w:val="21"/>
-        </w:rPr>
-        <w:t xml:space="preserve"> </w:t>
-      </w:r>
-      <w:proofErr w:type="spellStart"/>
-      <w:r>
-        <w:rPr>
-          <w:rFonts w:ascii="Arial" w:hAnsi="Arial" w:cs="Arial"/>
-          <w:sz w:val="21"/>
-          <w:szCs w:val="21"/>
-        </w:rPr>
-        <w:t>pelaksanaan</w:t>
-      </w:r>
-      <w:proofErr w:type="spellEnd"/>
-      <w:r>
-        <w:rPr>
-          <w:rFonts w:ascii="Arial" w:hAnsi="Arial" w:cs="Arial"/>
-          <w:sz w:val="21"/>
-          <w:szCs w:val="21"/>
-        </w:rPr>
-        <w:t xml:space="preserve"> </w:t>
-      </w:r>
-      <w:proofErr w:type="spellStart"/>
-      <w:r>
-        <w:rPr>
-          <w:rFonts w:ascii="Arial" w:hAnsi="Arial" w:cs="Arial"/>
-          <w:sz w:val="21"/>
-          <w:szCs w:val="21"/>
-        </w:rPr>
-        <w:t>pemindahan</w:t>
-      </w:r>
-      <w:proofErr w:type="spellEnd"/>
-      <w:r>
-        <w:rPr>
-          <w:rFonts w:ascii="Arial" w:hAnsi="Arial" w:cs="Arial"/>
-          <w:sz w:val="21"/>
-          <w:szCs w:val="21"/>
-        </w:rPr>
-        <w:t xml:space="preserve"> BTD </w:t>
-      </w:r>
-      <w:proofErr w:type="spellStart"/>
-      <w:r>
-        <w:rPr>
-          <w:rFonts w:ascii="Arial" w:hAnsi="Arial" w:cs="Arial"/>
-          <w:sz w:val="21"/>
-          <w:szCs w:val="21"/>
-        </w:rPr>
-        <w:t>diatas</w:t>
-      </w:r>
-      <w:proofErr w:type="spellEnd"/>
-      <w:r>
-        <w:rPr>
-          <w:rFonts w:ascii="Arial" w:hAnsi="Arial" w:cs="Arial"/>
-          <w:sz w:val="21"/>
-          <w:szCs w:val="21"/>
-        </w:rPr>
-        <w:t xml:space="preserve"> </w:t>
-      </w:r>
-      <w:proofErr w:type="spellStart"/>
-      <w:r>
-        <w:rPr>
-          <w:rFonts w:ascii="Arial" w:hAnsi="Arial" w:cs="Arial"/>
-          <w:sz w:val="21"/>
-          <w:szCs w:val="21"/>
-        </w:rPr>
-        <w:t>kepada</w:t>
-      </w:r>
-      <w:proofErr w:type="spellEnd"/>
-      <w:r>
-        <w:rPr>
-          <w:rFonts w:ascii="Arial" w:hAnsi="Arial" w:cs="Arial"/>
-          <w:sz w:val="21"/>
-          <w:szCs w:val="21"/>
-        </w:rPr>
-        <w:t xml:space="preserve"> </w:t>
-      </w:r>
-      <w:proofErr w:type="spellStart"/>
-      <w:r>
-        <w:rPr>
-          <w:rFonts w:ascii="Arial" w:hAnsi="Arial" w:cs="Arial"/>
-          <w:sz w:val="21"/>
-          <w:szCs w:val="21"/>
-        </w:rPr>
-        <w:t>Kepala</w:t>
-      </w:r>
-      <w:proofErr w:type="spellEnd"/>
-      <w:r>
-        <w:rPr>
-          <w:rFonts w:ascii="Arial" w:hAnsi="Arial" w:cs="Arial"/>
-          <w:sz w:val="21"/>
-          <w:szCs w:val="21"/>
-        </w:rPr>
-        <w:t xml:space="preserve"> KPPBC </w:t>
-      </w:r>
-      <w:proofErr w:type="spellStart"/>
-      <w:r>
-        <w:rPr>
-          <w:rFonts w:ascii="Arial" w:hAnsi="Arial" w:cs="Arial"/>
-          <w:sz w:val="21"/>
-          <w:szCs w:val="21"/>
-        </w:rPr>
-        <w:t>Tipe</w:t>
-      </w:r>
-      <w:proofErr w:type="spellEnd"/>
-      <w:r>
-        <w:rPr>
-          <w:rFonts w:ascii="Arial" w:hAnsi="Arial" w:cs="Arial"/>
-          <w:sz w:val="21"/>
-          <w:szCs w:val="21"/>
-        </w:rPr>
-        <w:t xml:space="preserve"> </w:t>
-      </w:r>
-      <w:proofErr w:type="spellStart"/>
-      <w:r>
-        <w:rPr>
-          <w:rFonts w:ascii="Arial" w:hAnsi="Arial" w:cs="Arial"/>
-          <w:sz w:val="21"/>
-          <w:szCs w:val="21"/>
-        </w:rPr>
-        <w:t>Madya</w:t>
-      </w:r>
-      <w:proofErr w:type="spellEnd"/>
-      <w:r>
-        <w:rPr>
-          <w:rFonts w:ascii="Arial" w:hAnsi="Arial" w:cs="Arial"/>
-          <w:sz w:val="21"/>
-          <w:szCs w:val="21"/>
-        </w:rPr>
-        <w:t xml:space="preserve"> </w:t>
-      </w:r>
-      <w:proofErr w:type="spellStart"/>
-      <w:r>
-        <w:rPr>
-          <w:rFonts w:ascii="Arial" w:hAnsi="Arial" w:cs="Arial"/>
-          <w:sz w:val="21"/>
-          <w:szCs w:val="21"/>
-        </w:rPr>
-        <w:t>Pabean</w:t>
-      </w:r>
-      <w:proofErr w:type="spellEnd"/>
-      <w:r>
-        <w:rPr>
-          <w:rFonts w:ascii="Arial" w:hAnsi="Arial" w:cs="Arial"/>
-          <w:sz w:val="21"/>
-          <w:szCs w:val="21"/>
-        </w:rPr>
-        <w:t xml:space="preserve"> </w:t>
-      </w:r>
-      <w:proofErr w:type="spellStart"/>
-      <w:r>
-        <w:rPr>
-          <w:rFonts w:ascii="Arial" w:hAnsi="Arial" w:cs="Arial"/>
-          <w:sz w:val="21"/>
-          <w:szCs w:val="21"/>
-        </w:rPr>
-        <w:t>Tanjung</w:t>
-      </w:r>
-      <w:proofErr w:type="spellEnd"/>
-      <w:r>
-        <w:rPr>
-          <w:rFonts w:ascii="Arial" w:hAnsi="Arial" w:cs="Arial"/>
-          <w:sz w:val="21"/>
-          <w:szCs w:val="21"/>
-        </w:rPr>
-        <w:t xml:space="preserve"> Perak up. </w:t>
-      </w:r>
-      <w:proofErr w:type="spellStart"/>
-      <w:r>
-        <w:rPr>
-          <w:rFonts w:ascii="Arial" w:hAnsi="Arial" w:cs="Arial"/>
-          <w:sz w:val="21"/>
-          <w:szCs w:val="21"/>
-        </w:rPr>
-        <w:t>Kasi</w:t>
-      </w:r>
-      <w:proofErr w:type="spellEnd"/>
-      <w:r>
-        <w:rPr>
-          <w:rFonts w:ascii="Arial" w:hAnsi="Arial" w:cs="Arial"/>
-          <w:sz w:val="21"/>
-          <w:szCs w:val="21"/>
-        </w:rPr>
-        <w:t xml:space="preserve"> </w:t>
-      </w:r>
-      <w:proofErr w:type="spellStart"/>
-      <w:r>
-        <w:rPr>
-          <w:rFonts w:ascii="Arial" w:hAnsi="Arial" w:cs="Arial"/>
-          <w:sz w:val="21"/>
-          <w:szCs w:val="21"/>
-        </w:rPr>
-        <w:t>Pelayanan</w:t>
-      </w:r>
-      <w:proofErr w:type="spellEnd"/>
-      <w:r>
-        <w:rPr>
-          <w:rFonts w:ascii="Arial" w:hAnsi="Arial" w:cs="Arial"/>
-          <w:sz w:val="21"/>
-          <w:szCs w:val="21"/>
-        </w:rPr>
-        <w:t xml:space="preserve"> </w:t>
-      </w:r>
-      <w:proofErr w:type="spellStart"/>
-      <w:r>
-        <w:rPr>
-          <w:rFonts w:ascii="Arial" w:hAnsi="Arial" w:cs="Arial"/>
-          <w:sz w:val="21"/>
-          <w:szCs w:val="21"/>
-        </w:rPr>
-        <w:t>Kepabeanan</w:t>
-      </w:r>
-      <w:proofErr w:type="spellEnd"/>
-      <w:r>
-        <w:rPr>
-          <w:rFonts w:ascii="Arial" w:hAnsi="Arial" w:cs="Arial"/>
-          <w:sz w:val="21"/>
-          <w:szCs w:val="21"/>
-        </w:rPr>
-        <w:t xml:space="preserve"> </w:t>
-      </w:r>
-      <w:proofErr w:type="spellStart"/>
-      <w:r>
-        <w:rPr>
-          <w:rFonts w:ascii="Arial" w:hAnsi="Arial" w:cs="Arial"/>
-          <w:sz w:val="21"/>
-          <w:szCs w:val="21"/>
-        </w:rPr>
-        <w:t>dan</w:t>
-      </w:r>
-      <w:proofErr w:type="spellEnd"/>
-      <w:r>
-        <w:rPr>
-          <w:rFonts w:ascii="Arial" w:hAnsi="Arial" w:cs="Arial"/>
-          <w:sz w:val="21"/>
-          <w:szCs w:val="21"/>
-        </w:rPr>
-        <w:t xml:space="preserve"> </w:t>
-      </w:r>
-      <w:proofErr w:type="spellStart"/>
-      <w:r>
-        <w:rPr>
-          <w:rFonts w:ascii="Arial" w:hAnsi="Arial" w:cs="Arial"/>
-          <w:sz w:val="21"/>
-          <w:szCs w:val="21"/>
-        </w:rPr>
-        <w:t>Cukai</w:t>
-      </w:r>
-      <w:proofErr w:type="spellEnd"/>
-      <w:r>
-        <w:rPr>
-          <w:rFonts w:ascii="Arial" w:hAnsi="Arial" w:cs="Arial"/>
-          <w:sz w:val="21"/>
-          <w:szCs w:val="21"/>
-        </w:rPr>
-        <w:t xml:space="preserve"> IV;</w:t>
+      <w:r>
+        <w:rPr>
+          <w:rFonts w:ascii="Arial" w:hAnsi="Arial" w:cs="Arial"/>
+          <w:sz w:val="21"/>
+          <w:szCs w:val="21"/>
+        </w:rPr>
+        <w:t>Melaporkan pelaksanaan pemindahan BTD diatas kepada Kepala KPPBC Tipe Madya Pabean Tanjung Perak up. Kasi Pelayanan Kepabeanan dan Cukai IV;</w:t>
       </w:r>
     </w:p>
     <w:p>
@@ -5103,132 +3101,22 @@
           <w:szCs w:val="21"/>
         </w:rPr>
       </w:pPr>
-      <w:proofErr w:type="spellStart"/>
-      <w:r>
-        <w:rPr>
-          <w:rFonts w:ascii="Arial" w:hAnsi="Arial" w:cs="Arial"/>
-          <w:sz w:val="21"/>
-          <w:szCs w:val="21"/>
-        </w:rPr>
-        <w:t>Melakukan</w:t>
-      </w:r>
-      <w:proofErr w:type="spellEnd"/>
-      <w:r>
-        <w:rPr>
-          <w:rFonts w:ascii="Arial" w:hAnsi="Arial" w:cs="Arial"/>
-          <w:sz w:val="21"/>
-          <w:szCs w:val="21"/>
-        </w:rPr>
-        <w:t xml:space="preserve"> </w:t>
-      </w:r>
-      <w:proofErr w:type="spellStart"/>
-      <w:r>
-        <w:rPr>
-          <w:rFonts w:ascii="Arial" w:hAnsi="Arial" w:cs="Arial"/>
-          <w:sz w:val="21"/>
-          <w:szCs w:val="21"/>
-        </w:rPr>
-        <w:t>koordinasi</w:t>
-      </w:r>
-      <w:proofErr w:type="spellEnd"/>
-      <w:r>
-        <w:rPr>
-          <w:rFonts w:ascii="Arial" w:hAnsi="Arial" w:cs="Arial"/>
-          <w:sz w:val="21"/>
-          <w:szCs w:val="21"/>
-        </w:rPr>
-        <w:t xml:space="preserve"> </w:t>
-      </w:r>
-      <w:proofErr w:type="spellStart"/>
-      <w:r>
-        <w:rPr>
-          <w:rFonts w:ascii="Arial" w:hAnsi="Arial" w:cs="Arial"/>
-          <w:sz w:val="21"/>
-          <w:szCs w:val="21"/>
-        </w:rPr>
-        <w:t>dengan</w:t>
-      </w:r>
-      <w:proofErr w:type="spellEnd"/>
-      <w:r>
-        <w:rPr>
-          <w:rFonts w:ascii="Arial" w:hAnsi="Arial" w:cs="Arial"/>
-          <w:sz w:val="21"/>
-          <w:szCs w:val="21"/>
-        </w:rPr>
-        <w:t xml:space="preserve"> </w:t>
-      </w:r>
-      <w:proofErr w:type="spellStart"/>
-      <w:r>
-        <w:rPr>
-          <w:rFonts w:ascii="Arial" w:hAnsi="Arial" w:cs="Arial"/>
-          <w:sz w:val="21"/>
-          <w:szCs w:val="21"/>
-        </w:rPr>
-        <w:t>pejabat</w:t>
-      </w:r>
-      <w:proofErr w:type="spellEnd"/>
-      <w:r>
-        <w:rPr>
-          <w:rFonts w:ascii="Arial" w:hAnsi="Arial" w:cs="Arial"/>
-          <w:sz w:val="21"/>
-          <w:szCs w:val="21"/>
-        </w:rPr>
-        <w:t xml:space="preserve"> Bea </w:t>
-      </w:r>
-      <w:proofErr w:type="spellStart"/>
-      <w:r>
-        <w:rPr>
-          <w:rFonts w:ascii="Arial" w:hAnsi="Arial" w:cs="Arial"/>
-          <w:sz w:val="21"/>
-          <w:szCs w:val="21"/>
-        </w:rPr>
-        <w:t>Cukai</w:t>
-      </w:r>
-      <w:proofErr w:type="spellEnd"/>
-      <w:r>
-        <w:rPr>
-          <w:rFonts w:ascii="Arial" w:hAnsi="Arial" w:cs="Arial"/>
-          <w:sz w:val="21"/>
-          <w:szCs w:val="21"/>
-        </w:rPr>
-        <w:t xml:space="preserve"> yang </w:t>
-      </w:r>
-      <w:proofErr w:type="spellStart"/>
-      <w:r>
-        <w:rPr>
-          <w:rFonts w:ascii="Arial" w:hAnsi="Arial" w:cs="Arial"/>
-          <w:sz w:val="21"/>
-          <w:szCs w:val="21"/>
-        </w:rPr>
-        <w:t>mengawasi</w:t>
-      </w:r>
-      <w:proofErr w:type="spellEnd"/>
-      <w:r>
-        <w:rPr>
-          <w:rFonts w:ascii="Arial" w:hAnsi="Arial" w:cs="Arial"/>
-          <w:sz w:val="21"/>
-          <w:szCs w:val="21"/>
-        </w:rPr>
-        <w:t xml:space="preserve"> TPP </w:t>
-      </w:r>
-      <w:r>
-        <w:rPr>
-          <w:rFonts w:ascii="Arial" w:hAnsi="Arial" w:cs="Arial"/>
-          <w:color w:val="FF0000"/>
-          <w:sz w:val="21"/>
-          <w:szCs w:val="21"/>
-        </w:rPr>
-        <w:t>[</w:t>
-      </w:r>
-      <w:proofErr w:type="spellStart"/>
-      <w:r>
-        <w:rPr>
-          <w:rFonts w:ascii="Arial" w:hAnsi="Arial" w:cs="Arial"/>
-          <w:color w:val="FF0000"/>
-          <w:sz w:val="21"/>
-          <w:szCs w:val="21"/>
-        </w:rPr>
-        <w:t>onshow.</w:t>
+      <w:r>
+        <w:rPr>
+          <w:rFonts w:ascii="Arial" w:hAnsi="Arial" w:cs="Arial"/>
+          <w:sz w:val="21"/>
+          <w:szCs w:val="21"/>
+        </w:rPr>
+        <w:t xml:space="preserve">Melakukan koordinasi dengan pejabat Bea Cukai yang mengawasi TPP </w:t>
+      </w:r>
+      <w:r>
+        <w:rPr>
+          <w:rFonts w:ascii="Arial" w:hAnsi="Arial" w:cs="Arial"/>
+          <w:color w:val="FF0000"/>
+          <w:sz w:val="21"/>
+          <w:szCs w:val="21"/>
+        </w:rPr>
+        <w:t>[onshow.</w:t>
       </w:r>
       <w:r>
         <w:rPr>
@@ -5239,7 +3127,6 @@
         </w:rPr>
         <w:t>namatpp</w:t>
       </w:r>
-      <w:proofErr w:type="spellEnd"/>
       <w:r>
         <w:rPr>
           <w:rFonts w:ascii="Arial" w:hAnsi="Arial" w:cs="Arial"/>
@@ -5255,97 +3142,7 @@
           <w:sz w:val="21"/>
           <w:szCs w:val="21"/>
         </w:rPr>
-        <w:t xml:space="preserve"> </w:t>
-      </w:r>
-      <w:proofErr w:type="spellStart"/>
-      <w:r>
-        <w:rPr>
-          <w:rFonts w:ascii="Arial" w:hAnsi="Arial" w:cs="Arial"/>
-          <w:sz w:val="21"/>
-          <w:szCs w:val="21"/>
-        </w:rPr>
-        <w:t>untuk</w:t>
-      </w:r>
-      <w:proofErr w:type="spellEnd"/>
-      <w:r>
-        <w:rPr>
-          <w:rFonts w:ascii="Arial" w:hAnsi="Arial" w:cs="Arial"/>
-          <w:sz w:val="21"/>
-          <w:szCs w:val="21"/>
-        </w:rPr>
-        <w:t xml:space="preserve"> </w:t>
-      </w:r>
-      <w:proofErr w:type="spellStart"/>
-      <w:r>
-        <w:rPr>
-          <w:rFonts w:ascii="Arial" w:hAnsi="Arial" w:cs="Arial"/>
-          <w:sz w:val="21"/>
-          <w:szCs w:val="21"/>
-        </w:rPr>
-        <w:t>dibuatkan</w:t>
-      </w:r>
-      <w:proofErr w:type="spellEnd"/>
-      <w:r>
-        <w:rPr>
-          <w:rFonts w:ascii="Arial" w:hAnsi="Arial" w:cs="Arial"/>
-          <w:sz w:val="21"/>
-          <w:szCs w:val="21"/>
-        </w:rPr>
-        <w:t xml:space="preserve"> </w:t>
-      </w:r>
-      <w:proofErr w:type="spellStart"/>
-      <w:r>
-        <w:rPr>
-          <w:rFonts w:ascii="Arial" w:hAnsi="Arial" w:cs="Arial"/>
-          <w:sz w:val="21"/>
-          <w:szCs w:val="21"/>
-        </w:rPr>
-        <w:t>Berita</w:t>
-      </w:r>
-      <w:proofErr w:type="spellEnd"/>
-      <w:r>
-        <w:rPr>
-          <w:rFonts w:ascii="Arial" w:hAnsi="Arial" w:cs="Arial"/>
-          <w:sz w:val="21"/>
-          <w:szCs w:val="21"/>
-        </w:rPr>
-        <w:t xml:space="preserve"> </w:t>
-      </w:r>
-      <w:proofErr w:type="spellStart"/>
-      <w:r>
-        <w:rPr>
-          <w:rFonts w:ascii="Arial" w:hAnsi="Arial" w:cs="Arial"/>
-          <w:sz w:val="21"/>
-          <w:szCs w:val="21"/>
-        </w:rPr>
-        <w:t>Acara</w:t>
-      </w:r>
-      <w:proofErr w:type="spellEnd"/>
-      <w:r>
-        <w:rPr>
-          <w:rFonts w:ascii="Arial" w:hAnsi="Arial" w:cs="Arial"/>
-          <w:sz w:val="21"/>
-          <w:szCs w:val="21"/>
-        </w:rPr>
-        <w:t xml:space="preserve"> </w:t>
-      </w:r>
-      <w:proofErr w:type="spellStart"/>
-      <w:r>
-        <w:rPr>
-          <w:rFonts w:ascii="Arial" w:hAnsi="Arial" w:cs="Arial"/>
-          <w:sz w:val="21"/>
-          <w:szCs w:val="21"/>
-        </w:rPr>
-        <w:t>Pemindahan</w:t>
-      </w:r>
-      <w:proofErr w:type="spellEnd"/>
-      <w:r>
-        <w:rPr>
-          <w:rFonts w:ascii="Arial" w:hAnsi="Arial" w:cs="Arial"/>
-          <w:sz w:val="21"/>
-          <w:szCs w:val="21"/>
-        </w:rPr>
-        <w:t xml:space="preserve"> (BAP);</w:t>
+        <w:t xml:space="preserve"> untuk dibuatkan Berita Acara Pemindahan (BAP);</w:t>
       </w:r>
     </w:p>
     <w:p>
@@ -5367,77 +3164,13 @@
           <w:szCs w:val="21"/>
         </w:rPr>
       </w:pPr>
-      <w:proofErr w:type="spellStart"/>
-      <w:r>
-        <w:rPr>
-          <w:rFonts w:ascii="Arial" w:hAnsi="Arial" w:cs="Arial"/>
-          <w:sz w:val="21"/>
-          <w:szCs w:val="21"/>
-        </w:rPr>
-        <w:t>Memelihara</w:t>
-      </w:r>
-      <w:proofErr w:type="spellEnd"/>
-      <w:r>
-        <w:rPr>
-          <w:rFonts w:ascii="Arial" w:hAnsi="Arial" w:cs="Arial"/>
-          <w:sz w:val="21"/>
-          <w:szCs w:val="21"/>
-        </w:rPr>
-        <w:t xml:space="preserve"> </w:t>
-      </w:r>
-      <w:proofErr w:type="spellStart"/>
-      <w:r>
-        <w:rPr>
-          <w:rFonts w:ascii="Arial" w:hAnsi="Arial" w:cs="Arial"/>
-          <w:sz w:val="21"/>
-          <w:szCs w:val="21"/>
-        </w:rPr>
-        <w:t>dengan</w:t>
-      </w:r>
-      <w:proofErr w:type="spellEnd"/>
-      <w:r>
-        <w:rPr>
-          <w:rFonts w:ascii="Arial" w:hAnsi="Arial" w:cs="Arial"/>
-          <w:sz w:val="21"/>
-          <w:szCs w:val="21"/>
-        </w:rPr>
-        <w:t xml:space="preserve"> </w:t>
-      </w:r>
-      <w:proofErr w:type="spellStart"/>
-      <w:r>
-        <w:rPr>
-          <w:rFonts w:ascii="Arial" w:hAnsi="Arial" w:cs="Arial"/>
-          <w:sz w:val="21"/>
-          <w:szCs w:val="21"/>
-        </w:rPr>
-        <w:t>baik</w:t>
-      </w:r>
-      <w:proofErr w:type="spellEnd"/>
-      <w:r>
-        <w:rPr>
-          <w:rFonts w:ascii="Arial" w:hAnsi="Arial" w:cs="Arial"/>
-          <w:sz w:val="21"/>
-          <w:szCs w:val="21"/>
-        </w:rPr>
-        <w:t xml:space="preserve"> BTD </w:t>
-      </w:r>
-      <w:proofErr w:type="spellStart"/>
-      <w:r>
-        <w:rPr>
-          <w:rFonts w:ascii="Arial" w:hAnsi="Arial" w:cs="Arial"/>
-          <w:sz w:val="21"/>
-          <w:szCs w:val="21"/>
-        </w:rPr>
-        <w:t>dimaksud</w:t>
-      </w:r>
-      <w:proofErr w:type="spellEnd"/>
-      <w:r>
-        <w:rPr>
-          <w:rFonts w:ascii="Arial" w:hAnsi="Arial" w:cs="Arial"/>
-          <w:sz w:val="21"/>
-          <w:szCs w:val="21"/>
-        </w:rPr>
-        <w:t>;</w:t>
+      <w:r>
+        <w:rPr>
+          <w:rFonts w:ascii="Arial" w:hAnsi="Arial" w:cs="Arial"/>
+          <w:sz w:val="21"/>
+          <w:szCs w:val="21"/>
+        </w:rPr>
+        <w:t>Memelihara dengan baik BTD dimaksud;</w:t>
       </w:r>
     </w:p>
     <w:p>
@@ -5459,113 +3192,13 @@
           <w:szCs w:val="21"/>
         </w:rPr>
       </w:pPr>
-      <w:proofErr w:type="spellStart"/>
-      <w:r>
-        <w:rPr>
-          <w:rFonts w:ascii="Arial" w:hAnsi="Arial" w:cs="Arial"/>
-          <w:sz w:val="21"/>
-          <w:szCs w:val="21"/>
-        </w:rPr>
-        <w:t>Melakukan</w:t>
-      </w:r>
-      <w:proofErr w:type="spellEnd"/>
-      <w:r>
-        <w:rPr>
-          <w:rFonts w:ascii="Arial" w:hAnsi="Arial" w:cs="Arial"/>
-          <w:sz w:val="21"/>
-          <w:szCs w:val="21"/>
-        </w:rPr>
-        <w:t xml:space="preserve"> </w:t>
-      </w:r>
-      <w:proofErr w:type="spellStart"/>
-      <w:r>
-        <w:rPr>
-          <w:rFonts w:ascii="Arial" w:hAnsi="Arial" w:cs="Arial"/>
-          <w:sz w:val="21"/>
-          <w:szCs w:val="21"/>
-        </w:rPr>
-        <w:t>pencatatan</w:t>
-      </w:r>
-      <w:proofErr w:type="spellEnd"/>
-      <w:r>
-        <w:rPr>
-          <w:rFonts w:ascii="Arial" w:hAnsi="Arial" w:cs="Arial"/>
-          <w:sz w:val="21"/>
-          <w:szCs w:val="21"/>
-        </w:rPr>
-        <w:t xml:space="preserve"> </w:t>
-      </w:r>
-      <w:proofErr w:type="spellStart"/>
-      <w:r>
-        <w:rPr>
-          <w:rFonts w:ascii="Arial" w:hAnsi="Arial" w:cs="Arial"/>
-          <w:sz w:val="21"/>
-          <w:szCs w:val="21"/>
-        </w:rPr>
-        <w:t>terhadap</w:t>
-      </w:r>
-      <w:proofErr w:type="spellEnd"/>
-      <w:r>
-        <w:rPr>
-          <w:rFonts w:ascii="Arial" w:hAnsi="Arial" w:cs="Arial"/>
-          <w:sz w:val="21"/>
-          <w:szCs w:val="21"/>
-        </w:rPr>
-        <w:t xml:space="preserve"> </w:t>
-      </w:r>
-      <w:proofErr w:type="spellStart"/>
-      <w:r>
-        <w:rPr>
-          <w:rFonts w:ascii="Arial" w:hAnsi="Arial" w:cs="Arial"/>
-          <w:sz w:val="21"/>
-          <w:szCs w:val="21"/>
-        </w:rPr>
-        <w:t>pemasukan</w:t>
-      </w:r>
-      <w:proofErr w:type="spellEnd"/>
-      <w:r>
-        <w:rPr>
-          <w:rFonts w:ascii="Arial" w:hAnsi="Arial" w:cs="Arial"/>
-          <w:sz w:val="21"/>
-          <w:szCs w:val="21"/>
-        </w:rPr>
-        <w:t xml:space="preserve"> </w:t>
-      </w:r>
-      <w:proofErr w:type="spellStart"/>
-      <w:r>
-        <w:rPr>
-          <w:rFonts w:ascii="Arial" w:hAnsi="Arial" w:cs="Arial"/>
-          <w:sz w:val="21"/>
-          <w:szCs w:val="21"/>
-        </w:rPr>
-        <w:t>dan</w:t>
-      </w:r>
-      <w:proofErr w:type="spellEnd"/>
-      <w:r>
-        <w:rPr>
-          <w:rFonts w:ascii="Arial" w:hAnsi="Arial" w:cs="Arial"/>
-          <w:sz w:val="21"/>
-          <w:szCs w:val="21"/>
-        </w:rPr>
-        <w:t xml:space="preserve"> </w:t>
-      </w:r>
-      <w:proofErr w:type="spellStart"/>
-      <w:r>
-        <w:rPr>
-          <w:rFonts w:ascii="Arial" w:hAnsi="Arial" w:cs="Arial"/>
-          <w:sz w:val="21"/>
-          <w:szCs w:val="21"/>
-        </w:rPr>
-        <w:t>pengeluaran</w:t>
-      </w:r>
-      <w:proofErr w:type="spellEnd"/>
-      <w:r>
-        <w:rPr>
-          <w:rFonts w:ascii="Arial" w:hAnsi="Arial" w:cs="Arial"/>
-          <w:sz w:val="21"/>
-          <w:szCs w:val="21"/>
-        </w:rPr>
-        <w:t xml:space="preserve"> BTD;</w:t>
+      <w:r>
+        <w:rPr>
+          <w:rFonts w:ascii="Arial" w:hAnsi="Arial" w:cs="Arial"/>
+          <w:sz w:val="21"/>
+          <w:szCs w:val="21"/>
+        </w:rPr>
+        <w:t>Melakukan pencatatan terhadap pemasukan dan pengeluaran BTD;</w:t>
       </w:r>
     </w:p>
     <w:p>
@@ -5587,204 +3220,22 @@
           <w:szCs w:val="21"/>
         </w:rPr>
       </w:pPr>
-      <w:proofErr w:type="spellStart"/>
-      <w:r>
-        <w:rPr>
-          <w:rFonts w:ascii="Arial" w:hAnsi="Arial" w:cs="Arial"/>
-          <w:sz w:val="21"/>
-          <w:szCs w:val="21"/>
-        </w:rPr>
-        <w:t>Membuat</w:t>
-      </w:r>
-      <w:proofErr w:type="spellEnd"/>
-      <w:r>
-        <w:rPr>
-          <w:rFonts w:ascii="Arial" w:hAnsi="Arial" w:cs="Arial"/>
-          <w:sz w:val="21"/>
-          <w:szCs w:val="21"/>
-        </w:rPr>
-        <w:t xml:space="preserve"> </w:t>
-      </w:r>
-      <w:proofErr w:type="spellStart"/>
-      <w:r>
-        <w:rPr>
-          <w:rFonts w:ascii="Arial" w:hAnsi="Arial" w:cs="Arial"/>
-          <w:sz w:val="21"/>
-          <w:szCs w:val="21"/>
-        </w:rPr>
-        <w:t>laporan</w:t>
-      </w:r>
-      <w:proofErr w:type="spellEnd"/>
-      <w:r>
-        <w:rPr>
-          <w:rFonts w:ascii="Arial" w:hAnsi="Arial" w:cs="Arial"/>
-          <w:sz w:val="21"/>
-          <w:szCs w:val="21"/>
-        </w:rPr>
-        <w:t xml:space="preserve"> </w:t>
-      </w:r>
-      <w:proofErr w:type="spellStart"/>
-      <w:r>
-        <w:rPr>
-          <w:rFonts w:ascii="Arial" w:hAnsi="Arial" w:cs="Arial"/>
-          <w:sz w:val="21"/>
-          <w:szCs w:val="21"/>
-        </w:rPr>
-        <w:t>bulanan</w:t>
-      </w:r>
-      <w:proofErr w:type="spellEnd"/>
-      <w:r>
-        <w:rPr>
-          <w:rFonts w:ascii="Arial" w:hAnsi="Arial" w:cs="Arial"/>
-          <w:sz w:val="21"/>
-          <w:szCs w:val="21"/>
-        </w:rPr>
-        <w:t xml:space="preserve"> </w:t>
-      </w:r>
-      <w:proofErr w:type="spellStart"/>
-      <w:r>
-        <w:rPr>
-          <w:rFonts w:ascii="Arial" w:hAnsi="Arial" w:cs="Arial"/>
-          <w:sz w:val="21"/>
-          <w:szCs w:val="21"/>
-        </w:rPr>
-        <w:t>atas</w:t>
-      </w:r>
-      <w:proofErr w:type="spellEnd"/>
-      <w:r>
-        <w:rPr>
-          <w:rFonts w:ascii="Arial" w:hAnsi="Arial" w:cs="Arial"/>
-          <w:sz w:val="21"/>
-          <w:szCs w:val="21"/>
-        </w:rPr>
-        <w:t xml:space="preserve"> </w:t>
-      </w:r>
-      <w:proofErr w:type="spellStart"/>
-      <w:r>
-        <w:rPr>
-          <w:rFonts w:ascii="Arial" w:hAnsi="Arial" w:cs="Arial"/>
-          <w:sz w:val="21"/>
-          <w:szCs w:val="21"/>
-        </w:rPr>
-        <w:t>pemasukan</w:t>
-      </w:r>
-      <w:proofErr w:type="spellEnd"/>
-      <w:r>
-        <w:rPr>
-          <w:rFonts w:ascii="Arial" w:hAnsi="Arial" w:cs="Arial"/>
-          <w:sz w:val="21"/>
-          <w:szCs w:val="21"/>
-        </w:rPr>
-        <w:t xml:space="preserve"> </w:t>
-      </w:r>
-      <w:proofErr w:type="spellStart"/>
-      <w:r>
-        <w:rPr>
-          <w:rFonts w:ascii="Arial" w:hAnsi="Arial" w:cs="Arial"/>
-          <w:sz w:val="21"/>
-          <w:szCs w:val="21"/>
-        </w:rPr>
-        <w:t>dan</w:t>
-      </w:r>
-      <w:proofErr w:type="spellEnd"/>
-      <w:r>
-        <w:rPr>
-          <w:rFonts w:ascii="Arial" w:hAnsi="Arial" w:cs="Arial"/>
-          <w:sz w:val="21"/>
-          <w:szCs w:val="21"/>
-        </w:rPr>
-        <w:t xml:space="preserve"> </w:t>
-      </w:r>
-      <w:proofErr w:type="spellStart"/>
-      <w:r>
-        <w:rPr>
-          <w:rFonts w:ascii="Arial" w:hAnsi="Arial" w:cs="Arial"/>
-          <w:sz w:val="21"/>
-          <w:szCs w:val="21"/>
-        </w:rPr>
-        <w:t>pengeluaran</w:t>
-      </w:r>
-      <w:proofErr w:type="spellEnd"/>
-      <w:r>
-        <w:rPr>
-          <w:rFonts w:ascii="Arial" w:hAnsi="Arial" w:cs="Arial"/>
-          <w:sz w:val="21"/>
-          <w:szCs w:val="21"/>
-        </w:rPr>
-        <w:t xml:space="preserve"> BTD </w:t>
-      </w:r>
-      <w:proofErr w:type="spellStart"/>
-      <w:r>
-        <w:rPr>
-          <w:rFonts w:ascii="Arial" w:hAnsi="Arial" w:cs="Arial"/>
-          <w:sz w:val="21"/>
-          <w:szCs w:val="21"/>
-        </w:rPr>
-        <w:t>ke</w:t>
-      </w:r>
-      <w:proofErr w:type="spellEnd"/>
-      <w:r>
-        <w:rPr>
-          <w:rFonts w:ascii="Arial" w:hAnsi="Arial" w:cs="Arial"/>
-          <w:sz w:val="21"/>
-          <w:szCs w:val="21"/>
-        </w:rPr>
-        <w:t xml:space="preserve"> </w:t>
-      </w:r>
-      <w:proofErr w:type="spellStart"/>
-      <w:r>
-        <w:rPr>
-          <w:rFonts w:ascii="Arial" w:hAnsi="Arial" w:cs="Arial"/>
-          <w:sz w:val="21"/>
-          <w:szCs w:val="21"/>
-        </w:rPr>
-        <w:t>dan</w:t>
-      </w:r>
-      <w:proofErr w:type="spellEnd"/>
-      <w:r>
-        <w:rPr>
-          <w:rFonts w:ascii="Arial" w:hAnsi="Arial" w:cs="Arial"/>
-          <w:sz w:val="21"/>
-          <w:szCs w:val="21"/>
-        </w:rPr>
-        <w:t xml:space="preserve"> </w:t>
-      </w:r>
-      <w:proofErr w:type="spellStart"/>
-      <w:r>
-        <w:rPr>
-          <w:rFonts w:ascii="Arial" w:hAnsi="Arial" w:cs="Arial"/>
-          <w:sz w:val="21"/>
-          <w:szCs w:val="21"/>
-        </w:rPr>
-        <w:t>dari</w:t>
-      </w:r>
-      <w:proofErr w:type="spellEnd"/>
-      <w:r>
-        <w:rPr>
-          <w:rFonts w:ascii="Arial" w:hAnsi="Arial" w:cs="Arial"/>
-          <w:sz w:val="21"/>
-          <w:szCs w:val="21"/>
-        </w:rPr>
-        <w:t xml:space="preserve"> TPP </w:t>
-      </w:r>
-      <w:r>
-        <w:rPr>
-          <w:rFonts w:ascii="Arial" w:hAnsi="Arial" w:cs="Arial"/>
-          <w:color w:val="FF0000"/>
-          <w:sz w:val="21"/>
-          <w:szCs w:val="21"/>
-        </w:rPr>
-        <w:t>[</w:t>
-      </w:r>
-      <w:proofErr w:type="spellStart"/>
-      <w:r>
-        <w:rPr>
-          <w:rFonts w:ascii="Arial" w:hAnsi="Arial" w:cs="Arial"/>
-          <w:color w:val="FF0000"/>
-          <w:sz w:val="21"/>
-          <w:szCs w:val="21"/>
-        </w:rPr>
-        <w:t>onshow.</w:t>
+      <w:r>
+        <w:rPr>
+          <w:rFonts w:ascii="Arial" w:hAnsi="Arial" w:cs="Arial"/>
+          <w:sz w:val="21"/>
+          <w:szCs w:val="21"/>
+        </w:rPr>
+        <w:t xml:space="preserve">Membuat laporan bulanan atas pemasukan dan pengeluaran BTD ke dan dari TPP </w:t>
+      </w:r>
+      <w:r>
+        <w:rPr>
+          <w:rFonts w:ascii="Arial" w:hAnsi="Arial" w:cs="Arial"/>
+          <w:color w:val="FF0000"/>
+          <w:sz w:val="21"/>
+          <w:szCs w:val="21"/>
+        </w:rPr>
+        <w:t>[onshow.</w:t>
       </w:r>
       <w:r>
         <w:rPr>
@@ -5795,7 +3246,6 @@
         </w:rPr>
         <w:t>namatpp</w:t>
       </w:r>
-      <w:proofErr w:type="spellEnd"/>
       <w:r>
         <w:rPr>
           <w:rFonts w:ascii="Arial" w:hAnsi="Arial" w:cs="Arial"/>
@@ -5811,62 +3261,16 @@
           <w:sz w:val="21"/>
           <w:szCs w:val="21"/>
         </w:rPr>
-        <w:t xml:space="preserve"> </w:t>
-      </w:r>
-      <w:proofErr w:type="spellStart"/>
-      <w:r>
-        <w:rPr>
-          <w:rFonts w:ascii="Arial" w:hAnsi="Arial" w:cs="Arial"/>
-          <w:sz w:val="21"/>
-          <w:szCs w:val="21"/>
-        </w:rPr>
-        <w:t>kepada</w:t>
-      </w:r>
-      <w:proofErr w:type="spellEnd"/>
-      <w:r>
-        <w:rPr>
-          <w:rFonts w:ascii="Arial" w:hAnsi="Arial" w:cs="Arial"/>
-          <w:sz w:val="21"/>
-          <w:szCs w:val="21"/>
-        </w:rPr>
-        <w:t xml:space="preserve"> </w:t>
-      </w:r>
-      <w:proofErr w:type="spellStart"/>
-      <w:r>
-        <w:rPr>
-          <w:rFonts w:ascii="Arial" w:hAnsi="Arial" w:cs="Arial"/>
-          <w:sz w:val="21"/>
-          <w:szCs w:val="21"/>
-        </w:rPr>
-        <w:t>Kepala</w:t>
-      </w:r>
-      <w:proofErr w:type="spellEnd"/>
-      <w:r>
-        <w:rPr>
-          <w:rFonts w:ascii="Arial" w:hAnsi="Arial" w:cs="Arial"/>
-          <w:sz w:val="21"/>
-          <w:szCs w:val="21"/>
-        </w:rPr>
-        <w:t xml:space="preserve"> </w:t>
-      </w:r>
-      <w:r>
-        <w:rPr>
-          <w:rFonts w:ascii="Arial" w:hAnsi="Arial" w:cs="Arial"/>
-          <w:color w:val="FF0000"/>
-          <w:sz w:val="21"/>
-          <w:szCs w:val="21"/>
-        </w:rPr>
-        <w:t>[</w:t>
-      </w:r>
-      <w:proofErr w:type="spellStart"/>
-      <w:r>
-        <w:rPr>
-          <w:rFonts w:ascii="Arial" w:hAnsi="Arial" w:cs="Arial"/>
-          <w:color w:val="FF0000"/>
-          <w:sz w:val="21"/>
-          <w:szCs w:val="21"/>
-        </w:rPr>
-        <w:t>onshow.</w:t>
+        <w:t xml:space="preserve"> kepada Kepala </w:t>
+      </w:r>
+      <w:r>
+        <w:rPr>
+          <w:rFonts w:ascii="Arial" w:hAnsi="Arial" w:cs="Arial"/>
+          <w:color w:val="FF0000"/>
+          <w:sz w:val="21"/>
+          <w:szCs w:val="21"/>
+        </w:rPr>
+        <w:t>[onshow.</w:t>
       </w:r>
       <w:r>
         <w:rPr>
@@ -5877,7 +3281,15 @@
         </w:rPr>
         <w:t>kppbc</w:t>
       </w:r>
-      <w:proofErr w:type="spellEnd"/>
+      <w:r>
+        <w:rPr>
+          <w:rFonts w:ascii="Arial" w:hAnsi="Arial" w:cs="Arial"/>
+          <w:color w:val="FF0000"/>
+          <w:sz w:val="21"/>
+          <w:szCs w:val="21"/>
+        </w:rPr>
+        <w:t>kec</w:t>
+      </w:r>
       <w:r>
         <w:rPr>
           <w:rFonts w:ascii="Arial" w:hAnsi="Arial" w:cs="Arial"/>
@@ -5893,97 +3305,7 @@
           <w:sz w:val="21"/>
           <w:szCs w:val="21"/>
         </w:rPr>
-        <w:t xml:space="preserve"> up. </w:t>
-      </w:r>
-      <w:proofErr w:type="spellStart"/>
-      <w:r>
-        <w:rPr>
-          <w:rFonts w:ascii="Arial" w:hAnsi="Arial" w:cs="Arial"/>
-          <w:sz w:val="21"/>
-          <w:szCs w:val="21"/>
-        </w:rPr>
-        <w:t>Kasi</w:t>
-      </w:r>
-      <w:proofErr w:type="spellEnd"/>
-      <w:r>
-        <w:rPr>
-          <w:rFonts w:ascii="Arial" w:hAnsi="Arial" w:cs="Arial"/>
-          <w:sz w:val="21"/>
-          <w:szCs w:val="21"/>
-        </w:rPr>
-        <w:t xml:space="preserve"> </w:t>
-      </w:r>
-      <w:proofErr w:type="spellStart"/>
-      <w:r>
-        <w:rPr>
-          <w:rFonts w:ascii="Arial" w:hAnsi="Arial" w:cs="Arial"/>
-          <w:sz w:val="21"/>
-          <w:szCs w:val="21"/>
-        </w:rPr>
-        <w:t>Pelayanan</w:t>
-      </w:r>
-      <w:proofErr w:type="spellEnd"/>
-      <w:r>
-        <w:rPr>
-          <w:rFonts w:ascii="Arial" w:hAnsi="Arial" w:cs="Arial"/>
-          <w:sz w:val="21"/>
-          <w:szCs w:val="21"/>
-        </w:rPr>
-        <w:t xml:space="preserve"> </w:t>
-      </w:r>
-      <w:proofErr w:type="spellStart"/>
-      <w:r>
-        <w:rPr>
-          <w:rFonts w:ascii="Arial" w:hAnsi="Arial" w:cs="Arial"/>
-          <w:sz w:val="21"/>
-          <w:szCs w:val="21"/>
-        </w:rPr>
-        <w:t>Kepabeanan</w:t>
-      </w:r>
-      <w:proofErr w:type="spellEnd"/>
-      <w:r>
-        <w:rPr>
-          <w:rFonts w:ascii="Arial" w:hAnsi="Arial" w:cs="Arial"/>
-          <w:sz w:val="21"/>
-          <w:szCs w:val="21"/>
-        </w:rPr>
-        <w:t xml:space="preserve"> </w:t>
-      </w:r>
-      <w:proofErr w:type="spellStart"/>
-      <w:r>
-        <w:rPr>
-          <w:rFonts w:ascii="Arial" w:hAnsi="Arial" w:cs="Arial"/>
-          <w:sz w:val="21"/>
-          <w:szCs w:val="21"/>
-        </w:rPr>
-        <w:t>dan</w:t>
-      </w:r>
-      <w:proofErr w:type="spellEnd"/>
-      <w:r>
-        <w:rPr>
-          <w:rFonts w:ascii="Arial" w:hAnsi="Arial" w:cs="Arial"/>
-          <w:sz w:val="21"/>
-          <w:szCs w:val="21"/>
-        </w:rPr>
-        <w:t xml:space="preserve"> </w:t>
-      </w:r>
-      <w:proofErr w:type="spellStart"/>
-      <w:r>
-        <w:rPr>
-          <w:rFonts w:ascii="Arial" w:hAnsi="Arial" w:cs="Arial"/>
-          <w:sz w:val="21"/>
-          <w:szCs w:val="21"/>
-        </w:rPr>
-        <w:t>Cukai</w:t>
-      </w:r>
-      <w:proofErr w:type="spellEnd"/>
-      <w:r>
-        <w:rPr>
-          <w:rFonts w:ascii="Arial" w:hAnsi="Arial" w:cs="Arial"/>
-          <w:sz w:val="21"/>
-          <w:szCs w:val="21"/>
-        </w:rPr>
-        <w:t xml:space="preserve"> IV.</w:t>
+        <w:t xml:space="preserve"> up. Kasi Pelayanan Kepabeanan dan Cukai IV.</w:t>
       </w:r>
     </w:p>
     <w:p>
@@ -6483,8 +3805,6 @@
         </w:rPr>
         <w:t>]</w:t>
       </w:r>
-      <w:bookmarkStart w:id="0" w:name="_GoBack"/>
-      <w:bookmarkEnd w:id="0"/>
       <w:r>
         <w:rPr>
           <w:rFonts w:ascii="Arial" w:hAnsi="Arial" w:cs="Arial"/>
@@ -9761,7 +7081,7 @@
   <a:extraClrSchemeLst/>
   <a:extLst>
     <a:ext uri="{05A4C25C-085E-4340-85A3-A5531E510DB2}">
-      <thm15:themeFamily xmlns:thm15="http://schemas.microsoft.com/office/thememl/2012/main" xmlns="" name="Office Theme" id="{62F939B6-93AF-4DB8-9C6B-D6C7DFDC589F}" vid="{4A3C46E8-61CC-4603-A589-7422A47A8E4A}"/>
+      <thm15:themeFamily xmlns="" xmlns:thm15="http://schemas.microsoft.com/office/thememl/2012/main" name="Office Theme" id="{62F939B6-93AF-4DB8-9C6B-D6C7DFDC589F}" vid="{4A3C46E8-61CC-4603-A589-7422A47A8E4A}"/>
     </a:ext>
   </a:extLst>
 </a:theme>
@@ -9772,7 +7092,7 @@
 </file>
 
 <file path=customXml/itemProps1.xml><?xml version="1.0" encoding="utf-8"?>
-<ds:datastoreItem xmlns:ds="http://schemas.openxmlformats.org/officeDocument/2006/customXml" ds:itemID="{C66BCA21-7028-42D2-BFBD-98F30E187F0C}">
+<ds:datastoreItem xmlns:ds="http://schemas.openxmlformats.org/officeDocument/2006/customXml" ds:itemID="{76C43DD2-7D75-4144-A8D0-48130861445C}">
   <ds:schemaRefs>
     <ds:schemaRef ds:uri="http://schemas.openxmlformats.org/officeDocument/2006/bibliography"/>
   </ds:schemaRefs>

</xml_diff>